<commit_message>
New text blocks:Objectives,Problem Definition,Scope
</commit_message>
<xml_diff>
--- a/Strategic Thinking - Semester one - CA1 - Sep2024 PT (1).docx
+++ b/Strategic Thinking - Semester one - CA1 - Sep2024 PT (1).docx
@@ -1143,20 +1143,65 @@
     <w:p>
       <w:pPr>
         <w:spacing w:after="0" w:lineRule="auto"/>
+        <w:rPr>
+          <w:color w:val="ff0000"/>
+        </w:rPr>
+      </w:pPr>
+      <w:r>
+        <w:rPr>
+          <w:b w:val="1"/>
+          <w:color w:val="ff0000"/>
+          <w:rtl w:val="0"/>
+        </w:rPr>
+        <w:t xml:space="preserve">Title:</w:t>
+      </w:r>
+      <w:r>
+        <w:rPr>
+          <w:color w:val="ff0000"/>
+          <w:rtl w:val="0"/>
+        </w:rPr>
+        <w:t xml:space="preserve"> Vehicle life cycle cost prediction tool </w:t>
+      </w:r>
+    </w:p>
+    <w:p>
+      <w:pPr>
+        <w:spacing w:after="0" w:lineRule="auto"/>
         <w:rPr/>
       </w:pPr>
       <w:r>
         <w:rPr>
+          <w:rtl w:val="0"/>
+        </w:rPr>
+      </w:r>
+    </w:p>
+    <w:p>
+      <w:pPr>
+        <w:spacing w:after="0" w:lineRule="auto"/>
+        <w:rPr/>
+      </w:pPr>
+      <w:r>
+        <w:rPr>
+          <w:rtl w:val="0"/>
+        </w:rPr>
+      </w:r>
+    </w:p>
+    <w:p>
+      <w:pPr>
+        <w:spacing w:after="0" w:lineRule="auto"/>
+        <w:rPr/>
+      </w:pPr>
+      <w:r>
+        <w:rPr>
           <w:b w:val="1"/>
           <w:rtl w:val="0"/>
         </w:rPr>
-        <w:t xml:space="preserve">Title:</w:t>
-      </w:r>
-      <w:r>
-        <w:rPr>
-          <w:rtl w:val="0"/>
-        </w:rPr>
-        <w:t xml:space="preserve"> Vehicle life cycle cost prediction tool </w:t>
+        <w:t xml:space="preserve">Introduction:</w:t>
+      </w:r>
+      <w:r>
+        <w:rPr>
+          <w:rtl w:val="0"/>
+        </w:rPr>
+        <w:t xml:space="preserve"> Provide a brief overview of the project and its significance. Explain why the capstone project is important, relevant, and interesting. Mention any real-world problems or challenges that the capstone project aims to address. The capstone project should aim to develop possible solutions.</w:t>
       </w:r>
     </w:p>
     <w:p>
@@ -1173,12 +1218,199 @@
     <w:p>
       <w:pPr>
         <w:spacing w:after="0" w:lineRule="auto"/>
+        <w:rPr>
+          <w:color w:val="ff0000"/>
+          <w:highlight w:val="white"/>
+        </w:rPr>
+      </w:pPr>
+      <w:r>
+        <w:rPr>
+          <w:color w:val="ff0000"/>
+          <w:highlight w:val="white"/>
+          <w:rtl w:val="0"/>
+        </w:rPr>
+        <w:t xml:space="preserve">Introduction:</w:t>
+      </w:r>
+    </w:p>
+    <w:p>
+      <w:pPr>
+        <w:spacing w:after="0" w:lineRule="auto"/>
+        <w:rPr>
+          <w:color w:val="ff0000"/>
+          <w:highlight w:val="white"/>
+        </w:rPr>
+      </w:pPr>
+      <w:r>
+        <w:rPr>
+          <w:color w:val="ff0000"/>
+          <w:highlight w:val="white"/>
+          <w:rtl w:val="0"/>
+        </w:rPr>
+        <w:t xml:space="preserve">When considering buying a new vehicle, whether it will be a new or second-hand one, the cost of owning it goes beyond the purchase price.</w:t>
+      </w:r>
+    </w:p>
+    <w:p>
+      <w:pPr>
+        <w:spacing w:after="0" w:lineRule="auto"/>
+        <w:rPr>
+          <w:color w:val="ff0000"/>
+          <w:highlight w:val="white"/>
+        </w:rPr>
+      </w:pPr>
+      <w:r>
+        <w:rPr>
+          <w:color w:val="ff0000"/>
+          <w:highlight w:val="white"/>
+          <w:rtl w:val="0"/>
+        </w:rPr>
+        <w:t xml:space="preserve">Some key factors like insurance costs, depreciation value, maintenance, fuel consumption and others, have a direct influence in determining whether a new vehicle would be suitable or not for a given monthly budget.</w:t>
+      </w:r>
+    </w:p>
+    <w:p>
+      <w:pPr>
+        <w:spacing w:after="0" w:lineRule="auto"/>
+        <w:rPr>
+          <w:color w:val="ff0000"/>
+          <w:highlight w:val="white"/>
+        </w:rPr>
+      </w:pPr>
+      <w:r>
+        <w:rPr>
+          <w:color w:val="ff0000"/>
+          <w:highlight w:val="white"/>
+          <w:rtl w:val="0"/>
+        </w:rPr>
+        <w:t xml:space="preserve">When navigating a website to buy second-hand cars for example, it’s very hard to visualise how much a vehicle would cost per month or year and if the choice is compatible with the user's monthly or yearly budget.While buying a new vehicle is the second biggest acquisition after a house, it is hard to predict and visualise ownership costs when using existing online tools or marketplaces. There is a need for tools that provide a comprehensive cost analysis.</w:t>
+      </w:r>
+    </w:p>
+    <w:p>
+      <w:pPr>
+        <w:spacing w:after="0" w:lineRule="auto"/>
+        <w:rPr>
+          <w:color w:val="ff0000"/>
+          <w:highlight w:val="white"/>
+        </w:rPr>
+      </w:pPr>
+      <w:r>
+        <w:rPr>
+          <w:color w:val="ff0000"/>
+          <w:highlight w:val="white"/>
+          <w:rtl w:val="0"/>
+        </w:rPr>
+        <w:t xml:space="preserve">Research ***</w:t>
+      </w:r>
+    </w:p>
+    <w:p>
+      <w:pPr>
+        <w:spacing w:after="0" w:lineRule="auto"/>
+        <w:rPr>
+          <w:color w:val="ff0000"/>
+          <w:highlight w:val="white"/>
+        </w:rPr>
+      </w:pPr>
+      <w:r>
+        <w:rPr>
+          <w:rtl w:val="0"/>
+        </w:rPr>
+      </w:r>
+    </w:p>
+    <w:p>
+      <w:pPr>
+        <w:spacing w:after="0" w:lineRule="auto"/>
+        <w:rPr>
+          <w:color w:val="ff0000"/>
+          <w:highlight w:val="white"/>
+        </w:rPr>
+      </w:pPr>
+      <w:r>
+        <w:rPr>
+          <w:rtl w:val="0"/>
+        </w:rPr>
+      </w:r>
+    </w:p>
+    <w:p>
+      <w:pPr>
+        <w:spacing w:after="0" w:lineRule="auto"/>
+        <w:rPr>
+          <w:color w:val="ff0000"/>
+          <w:highlight w:val="white"/>
+        </w:rPr>
+      </w:pPr>
+      <w:r>
+        <w:rPr>
+          <w:color w:val="ff0000"/>
+          <w:highlight w:val="white"/>
+          <w:rtl w:val="0"/>
+        </w:rPr>
+        <w:t xml:space="preserve">To solve the above issue, a proposal to deliver an app that analyzes and considers those factors will provide a helper tool to the final consumer, helping with financial decisions by providing total cost of ownership (TCO) per month or per year.</w:t>
+      </w:r>
+    </w:p>
+    <w:p>
+      <w:pPr>
+        <w:spacing w:after="0" w:lineRule="auto"/>
+        <w:rPr>
+          <w:color w:val="ff0000"/>
+          <w:highlight w:val="white"/>
+        </w:rPr>
+      </w:pPr>
+      <w:r>
+        <w:rPr>
+          <w:color w:val="ff0000"/>
+          <w:highlight w:val="white"/>
+          <w:rtl w:val="0"/>
+        </w:rPr>
+        <w:t xml:space="preserve">By using real-time data and a trained advanced LLM model, the app offers a great tool that can help not only end buying customers but dealership’s online marketplace attraction.</w:t>
+      </w:r>
+    </w:p>
+    <w:p>
+      <w:pPr>
+        <w:spacing w:after="0" w:lineRule="auto"/>
+        <w:rPr>
+          <w:color w:val="ff0000"/>
+          <w:highlight w:val="white"/>
+        </w:rPr>
+      </w:pPr>
+      <w:r>
+        <w:rPr>
+          <w:color w:val="ff0000"/>
+          <w:highlight w:val="white"/>
+          <w:rtl w:val="0"/>
+        </w:rPr>
+        <w:t xml:space="preserve">209 words.</w:t>
+      </w:r>
+    </w:p>
+    <w:p>
+      <w:pPr>
+        <w:spacing w:after="0" w:lineRule="auto"/>
+        <w:rPr>
+          <w:i w:val="1"/>
+          <w:color w:val="ff0000"/>
+          <w:highlight w:val="white"/>
+        </w:rPr>
+      </w:pPr>
+      <w:r>
+        <w:rPr>
+          <w:rtl w:val="0"/>
+        </w:rPr>
+      </w:r>
+    </w:p>
+    <w:p>
+      <w:pPr>
+        <w:spacing w:after="0" w:lineRule="auto"/>
         <w:rPr/>
       </w:pPr>
       <w:r>
         <w:rPr>
-          <w:rtl w:val="0"/>
-        </w:rPr>
+          <w:b w:val="1"/>
+          <w:rtl w:val="0"/>
+        </w:rPr>
+        <w:t xml:space="preserve">Objectives:</w:t>
+      </w:r>
+      <w:r>
+        <w:rPr>
+          <w:rtl w:val="0"/>
+        </w:rPr>
+        <w:t xml:space="preserve"> Outline the specific goals of your capstone project. What do you intend to achieve through this capstone project? Ensure your objectives are clear, concise, and aligned with the project's goals. You should have between three and five objectives. There should be a business objective or hypothesis (not a statistical test hypothesis) that looks to be explored.</w:t>
       </w:r>
     </w:p>
     <w:p>
@@ -1188,21 +1420,226 @@
       </w:pPr>
       <w:r>
         <w:rPr>
+          <w:rtl w:val="0"/>
+        </w:rPr>
+      </w:r>
+    </w:p>
+    <w:p>
+      <w:pPr>
+        <w:spacing w:after="0" w:lineRule="auto"/>
+        <w:rPr>
+          <w:color w:val="ff0000"/>
+        </w:rPr>
+      </w:pPr>
+      <w:r>
+        <w:rPr>
+          <w:color w:val="ff0000"/>
+          <w:rtl w:val="0"/>
+        </w:rPr>
+        <w:t xml:space="preserve">Objectives</w:t>
+      </w:r>
+    </w:p>
+    <w:p>
+      <w:pPr>
+        <w:numPr>
+          <w:ilvl w:val="0"/>
+          <w:numId w:val="7"/>
+        </w:numPr>
+        <w:spacing w:after="0" w:lineRule="auto"/>
+        <w:ind w:left="720" w:hanging="360"/>
+        <w:rPr>
           <w:b w:val="1"/>
-          <w:rtl w:val="0"/>
-        </w:rPr>
-        <w:t xml:space="preserve">Introduction:</w:t>
-      </w:r>
-      <w:r>
-        <w:rPr>
-          <w:rtl w:val="0"/>
-        </w:rPr>
-        <w:t xml:space="preserve"> Provide a brief overview of the project and its significance. Explain why the capstone project is important, relevant, and interesting. Mention any real-world problems or challenges that the capstone project aims to address. The capstone project should aim to develop possible solutions.</w:t>
-      </w:r>
-    </w:p>
-    <w:p>
-      <w:pPr>
-        <w:spacing w:after="0" w:lineRule="auto"/>
+          <w:color w:val="ff0000"/>
+        </w:rPr>
+      </w:pPr>
+      <w:r>
+        <w:rPr>
+          <w:b w:val="1"/>
+          <w:color w:val="ff0000"/>
+          <w:rtl w:val="0"/>
+        </w:rPr>
+        <w:t xml:space="preserve">Improve Customer Financial Decisions</w:t>
+      </w:r>
+    </w:p>
+    <w:p>
+      <w:pPr>
+        <w:spacing w:after="0" w:lineRule="auto"/>
+        <w:rPr>
+          <w:color w:val="ff0000"/>
+        </w:rPr>
+      </w:pPr>
+      <w:r>
+        <w:rPr>
+          <w:color w:val="ff0000"/>
+          <w:rtl w:val="0"/>
+        </w:rPr>
+        <w:t xml:space="preserve">Deliver a web tool that can be easily accessed by any end user using a browser, that calculates and predicts the TCO (total cost of ownership), providing a solid dashboard and helping customers with the long-term financial responsibility of their decisions.</w:t>
+      </w:r>
+    </w:p>
+    <w:p>
+      <w:pPr>
+        <w:numPr>
+          <w:ilvl w:val="0"/>
+          <w:numId w:val="9"/>
+        </w:numPr>
+        <w:spacing w:after="0" w:lineRule="auto"/>
+        <w:ind w:left="720" w:hanging="360"/>
+        <w:rPr>
+          <w:color w:val="ff0000"/>
+        </w:rPr>
+      </w:pPr>
+      <w:r>
+        <w:rPr>
+          <w:color w:val="ff0000"/>
+          <w:rtl w:val="0"/>
+        </w:rPr>
+        <w:t xml:space="preserve">I</w:t>
+      </w:r>
+      <w:r>
+        <w:rPr>
+          <w:b w:val="1"/>
+          <w:color w:val="ff0000"/>
+          <w:rtl w:val="0"/>
+        </w:rPr>
+        <w:t xml:space="preserve">ncrease Online Engagement</w:t>
+      </w:r>
+    </w:p>
+    <w:p>
+      <w:pPr>
+        <w:spacing w:after="0" w:lineRule="auto"/>
+        <w:rPr>
+          <w:color w:val="ff0000"/>
+        </w:rPr>
+      </w:pPr>
+      <w:r>
+        <w:rPr>
+          <w:color w:val="ff0000"/>
+          <w:rtl w:val="0"/>
+        </w:rPr>
+        <w:t xml:space="preserve">By integrating this tool with an online marketplace, it would improve user interaction metrics and time spent on the website, which can increase leads and possibly sales.</w:t>
+      </w:r>
+    </w:p>
+    <w:p>
+      <w:pPr>
+        <w:numPr>
+          <w:ilvl w:val="0"/>
+          <w:numId w:val="11"/>
+        </w:numPr>
+        <w:spacing w:after="0" w:lineRule="auto"/>
+        <w:ind w:left="720" w:hanging="360"/>
+        <w:rPr>
+          <w:b w:val="1"/>
+          <w:color w:val="ff0000"/>
+        </w:rPr>
+      </w:pPr>
+      <w:r>
+        <w:rPr>
+          <w:b w:val="1"/>
+          <w:color w:val="ff0000"/>
+          <w:rtl w:val="0"/>
+        </w:rPr>
+        <w:t xml:space="preserve">Increase Online Vehicle Sales</w:t>
+      </w:r>
+    </w:p>
+    <w:p>
+      <w:pPr>
+        <w:spacing w:after="0" w:lineRule="auto"/>
+        <w:rPr>
+          <w:color w:val="ff0000"/>
+        </w:rPr>
+      </w:pPr>
+      <w:r>
+        <w:rPr>
+          <w:color w:val="ff0000"/>
+          <w:rtl w:val="0"/>
+        </w:rPr>
+        <w:t xml:space="preserve">The tool would offer a detailed cost breakdown and a long-term visibility on the ownership price of a vehicle which can lead towards encouraging buying decisions.</w:t>
+      </w:r>
+    </w:p>
+    <w:p>
+      <w:pPr>
+        <w:numPr>
+          <w:ilvl w:val="0"/>
+          <w:numId w:val="4"/>
+        </w:numPr>
+        <w:spacing w:after="0" w:lineRule="auto"/>
+        <w:ind w:left="720" w:hanging="360"/>
+        <w:rPr>
+          <w:b w:val="1"/>
+          <w:color w:val="ff0000"/>
+        </w:rPr>
+      </w:pPr>
+      <w:r>
+        <w:rPr>
+          <w:b w:val="1"/>
+          <w:color w:val="ff0000"/>
+          <w:rtl w:val="0"/>
+        </w:rPr>
+        <w:t xml:space="preserve">Lead to Market Competitiveness</w:t>
+      </w:r>
+    </w:p>
+    <w:p>
+      <w:pPr>
+        <w:spacing w:after="0" w:lineRule="auto"/>
+        <w:ind w:left="720" w:firstLine="0"/>
+        <w:rPr>
+          <w:color w:val="ff0000"/>
+        </w:rPr>
+      </w:pPr>
+      <w:r>
+        <w:rPr>
+          <w:color w:val="ff0000"/>
+          <w:rtl w:val="0"/>
+        </w:rPr>
+        <w:t xml:space="preserve">Empower dealerships with a competitive tool that highlights their inventory providing transparent pricing and cost analysis and prediction. </w:t>
+      </w:r>
+    </w:p>
+    <w:p>
+      <w:pPr>
+        <w:numPr>
+          <w:ilvl w:val="0"/>
+          <w:numId w:val="8"/>
+        </w:numPr>
+        <w:spacing w:after="0" w:lineRule="auto"/>
+        <w:ind w:left="720" w:hanging="360"/>
+        <w:rPr>
+          <w:b w:val="1"/>
+          <w:color w:val="ff0000"/>
+        </w:rPr>
+      </w:pPr>
+      <w:r>
+        <w:rPr>
+          <w:b w:val="1"/>
+          <w:color w:val="ff0000"/>
+          <w:rtl w:val="0"/>
+        </w:rPr>
+        <w:t xml:space="preserve">Business value validation </w:t>
+      </w:r>
+    </w:p>
+    <w:p>
+      <w:pPr>
+        <w:numPr>
+          <w:ilvl w:val="0"/>
+          <w:numId w:val="8"/>
+        </w:numPr>
+        <w:spacing w:after="0" w:lineRule="auto"/>
+        <w:ind w:left="720" w:hanging="360"/>
+        <w:rPr>
+          <w:color w:val="ff0000"/>
+        </w:rPr>
+      </w:pPr>
+      <w:r>
+        <w:rPr>
+          <w:color w:val="ff0000"/>
+          <w:rtl w:val="0"/>
+        </w:rPr>
+        <w:t xml:space="preserve">By collecting user feedback and metrics, evaluate the tool’s usage and effectiveness in improving user experience and sales increase. This can provide its value proposition to stakeholders. </w:t>
+      </w:r>
+    </w:p>
+    <w:p>
+      <w:pPr>
+        <w:spacing w:after="0" w:lineRule="auto"/>
+        <w:ind w:left="720" w:firstLine="0"/>
         <w:rPr/>
       </w:pPr>
       <w:r>
@@ -1214,168 +1651,31 @@
     <w:p>
       <w:pPr>
         <w:spacing w:after="0" w:lineRule="auto"/>
-        <w:rPr>
-          <w:color w:val="ff0000"/>
-          <w:highlight w:val="white"/>
-        </w:rPr>
-      </w:pPr>
-      <w:r>
-        <w:rPr>
-          <w:color w:val="ff0000"/>
-          <w:highlight w:val="white"/>
-          <w:rtl w:val="0"/>
-        </w:rPr>
-        <w:t xml:space="preserve">Introduction:</w:t>
-      </w:r>
-    </w:p>
-    <w:p>
-      <w:pPr>
-        <w:spacing w:after="0" w:lineRule="auto"/>
-        <w:rPr>
-          <w:color w:val="ff0000"/>
-          <w:highlight w:val="white"/>
-        </w:rPr>
-      </w:pPr>
-      <w:r>
-        <w:rPr>
-          <w:color w:val="ff0000"/>
-          <w:highlight w:val="white"/>
-          <w:rtl w:val="0"/>
-        </w:rPr>
-        <w:t xml:space="preserve">When considering buying a new vehicle, whether it will be a new or second-hand one, the cost of owning it goes beyond the purchase price.</w:t>
-      </w:r>
-    </w:p>
-    <w:p>
-      <w:pPr>
-        <w:spacing w:after="0" w:lineRule="auto"/>
-        <w:rPr>
-          <w:color w:val="ff0000"/>
-          <w:highlight w:val="white"/>
-        </w:rPr>
-      </w:pPr>
-      <w:r>
-        <w:rPr>
-          <w:color w:val="ff0000"/>
-          <w:highlight w:val="white"/>
-          <w:rtl w:val="0"/>
-        </w:rPr>
-        <w:t xml:space="preserve">Some key factors like insurance costs, depreciation value, maintenance, fuel consumption and others, have a direct influence in determining whether a new vehicle would be suitable or not for a given monthly budget.</w:t>
-      </w:r>
-    </w:p>
-    <w:p>
-      <w:pPr>
-        <w:spacing w:after="0" w:lineRule="auto"/>
-        <w:rPr>
-          <w:color w:val="ff0000"/>
-          <w:highlight w:val="white"/>
-        </w:rPr>
-      </w:pPr>
-      <w:r>
-        <w:rPr>
-          <w:color w:val="ff0000"/>
-          <w:highlight w:val="white"/>
-          <w:rtl w:val="0"/>
-        </w:rPr>
-        <w:t xml:space="preserve">When navigating a website to buy second-hand cars for example, it’s very hard to visualise how much a vehicle would cost per month or year and if the choice is compatible with the user's monthly or yearly budget.While buying a new vehicle is the second biggest acquisition after a house, it is hard to predict and visualise ownership costs when using existing online tools or marketplaces. There is a need for tools that provide a comprehensive cost analysis.</w:t>
-      </w:r>
-    </w:p>
-    <w:p>
-      <w:pPr>
-        <w:spacing w:after="0" w:lineRule="auto"/>
-        <w:rPr>
-          <w:color w:val="ff0000"/>
-          <w:highlight w:val="white"/>
-        </w:rPr>
-      </w:pPr>
-      <w:r>
-        <w:rPr>
-          <w:color w:val="ff0000"/>
-          <w:highlight w:val="white"/>
-          <w:rtl w:val="0"/>
-        </w:rPr>
-        <w:t xml:space="preserve">Research ***</w:t>
-      </w:r>
-    </w:p>
-    <w:p>
-      <w:pPr>
-        <w:spacing w:after="0" w:lineRule="auto"/>
-        <w:rPr>
-          <w:color w:val="ff0000"/>
-          <w:highlight w:val="white"/>
-        </w:rPr>
-      </w:pPr>
-      <w:r>
-        <w:rPr>
-          <w:rtl w:val="0"/>
-        </w:rPr>
-      </w:r>
-    </w:p>
-    <w:p>
-      <w:pPr>
-        <w:spacing w:after="0" w:lineRule="auto"/>
-        <w:rPr>
-          <w:color w:val="ff0000"/>
-          <w:highlight w:val="white"/>
-        </w:rPr>
-      </w:pPr>
-      <w:r>
-        <w:rPr>
-          <w:rtl w:val="0"/>
-        </w:rPr>
-      </w:r>
-    </w:p>
-    <w:p>
-      <w:pPr>
-        <w:spacing w:after="0" w:lineRule="auto"/>
-        <w:rPr>
-          <w:color w:val="ff0000"/>
-          <w:highlight w:val="white"/>
-        </w:rPr>
-      </w:pPr>
-      <w:r>
-        <w:rPr>
-          <w:color w:val="ff0000"/>
-          <w:highlight w:val="white"/>
-          <w:rtl w:val="0"/>
-        </w:rPr>
-        <w:t xml:space="preserve">To solve the above issue, a proposal to deliver an app that analyzes and considers those factors will provide a helper tool to the final consumer, helping with financial decisions by providing total cost of ownership (TCO) per month or per year.</w:t>
-      </w:r>
-    </w:p>
-    <w:p>
-      <w:pPr>
-        <w:spacing w:after="0" w:lineRule="auto"/>
+        <w:rPr/>
+      </w:pPr>
+      <w:r>
+        <w:rPr>
+          <w:rtl w:val="0"/>
+        </w:rPr>
+      </w:r>
+    </w:p>
+    <w:p>
+      <w:pPr>
+        <w:spacing w:after="0" w:lineRule="auto"/>
+        <w:rPr/>
+      </w:pPr>
+      <w:r>
         <w:rPr>
           <w:b w:val="1"/>
-          <w:color w:val="ff0000"/>
-        </w:rPr>
-      </w:pPr>
-      <w:r>
-        <w:rPr>
-          <w:color w:val="ff0000"/>
-          <w:highlight w:val="white"/>
-          <w:rtl w:val="0"/>
-        </w:rPr>
-        <w:t xml:space="preserve">By using real-time data and a trained advanced LLM model, the app offers a great tool that can help not only end buying customers but dealership’s online marketplace attraction.</w:t>
-      </w:r>
-      <w:r>
-        <w:rPr>
-          <w:rtl w:val="0"/>
-        </w:rPr>
-      </w:r>
-    </w:p>
-    <w:p>
-      <w:pPr>
-        <w:spacing w:after="0" w:lineRule="auto"/>
-        <w:rPr>
-          <w:i w:val="1"/>
-          <w:color w:val="ff0000"/>
-          <w:highlight w:val="white"/>
-        </w:rPr>
-      </w:pPr>
-      <w:r>
-        <w:rPr>
-          <w:rtl w:val="0"/>
-        </w:rPr>
+          <w:rtl w:val="0"/>
+        </w:rPr>
+        <w:t xml:space="preserve">Problem Definition:</w:t>
+      </w:r>
+      <w:r>
+        <w:rPr>
+          <w:rtl w:val="0"/>
+        </w:rPr>
+        <w:t xml:space="preserve"> Clearly state the problem or challenge the capstone project seeks to solve. Discuss the context of the problem, its impact, and why it's essential to address it.</w:t>
       </w:r>
     </w:p>
     <w:p>
@@ -1385,16 +1685,376 @@
       </w:pPr>
       <w:r>
         <w:rPr>
+          <w:rtl w:val="0"/>
+        </w:rPr>
+      </w:r>
+    </w:p>
+    <w:p>
+      <w:pPr>
+        <w:spacing w:after="0" w:lineRule="auto"/>
+        <w:rPr>
           <w:b w:val="1"/>
-          <w:rtl w:val="0"/>
-        </w:rPr>
-        <w:t xml:space="preserve">Objectives:</w:t>
-      </w:r>
-      <w:r>
-        <w:rPr>
-          <w:rtl w:val="0"/>
-        </w:rPr>
-        <w:t xml:space="preserve"> Outline the specific goals of your capstone project. What do you intend to achieve through this capstone project? Ensure your objectives are clear, concise, and aligned with the project's goals. You should have between three and five objectives. There should be a business objective or hypothesis (not a statistical test hypothesis) that looks to be explored.</w:t>
+          <w:color w:val="ff0000"/>
+        </w:rPr>
+      </w:pPr>
+      <w:r>
+        <w:rPr>
+          <w:b w:val="1"/>
+          <w:color w:val="ff0000"/>
+          <w:rtl w:val="0"/>
+        </w:rPr>
+        <w:t xml:space="preserve">Unpredictable visualization of total vehicle ownership costs </w:t>
+      </w:r>
+    </w:p>
+    <w:p>
+      <w:pPr>
+        <w:spacing w:after="0" w:lineRule="auto"/>
+        <w:rPr>
+          <w:color w:val="ff0000"/>
+        </w:rPr>
+      </w:pPr>
+      <w:r>
+        <w:rPr>
+          <w:color w:val="ff0000"/>
+          <w:rtl w:val="0"/>
+        </w:rPr>
+        <w:t xml:space="preserve">When tempted to buy a new vehicle, some questions might come up as the following: </w:t>
+      </w:r>
+    </w:p>
+    <w:p>
+      <w:pPr>
+        <w:spacing w:after="0" w:lineRule="auto"/>
+        <w:rPr>
+          <w:color w:val="ff0000"/>
+        </w:rPr>
+      </w:pPr>
+      <w:r>
+        <w:rPr>
+          <w:color w:val="ff0000"/>
+          <w:rtl w:val="0"/>
+        </w:rPr>
+        <w:t xml:space="preserve">New vehicles vs Second-hand:</w:t>
+      </w:r>
+    </w:p>
+    <w:p>
+      <w:pPr>
+        <w:spacing w:after="0" w:lineRule="auto"/>
+        <w:ind w:left="0" w:firstLine="0"/>
+        <w:rPr>
+          <w:color w:val="ff0000"/>
+        </w:rPr>
+      </w:pPr>
+      <w:r>
+        <w:rPr>
+          <w:color w:val="ff0000"/>
+          <w:rtl w:val="0"/>
+        </w:rPr>
+        <w:t xml:space="preserve">Should I buy a new vehicle or a second hand one ? </w:t>
+      </w:r>
+    </w:p>
+    <w:p>
+      <w:pPr>
+        <w:spacing w:after="0" w:lineRule="auto"/>
+        <w:ind w:left="0" w:firstLine="0"/>
+        <w:rPr>
+          <w:color w:val="ff0000"/>
+        </w:rPr>
+      </w:pPr>
+      <w:r>
+        <w:rPr>
+          <w:color w:val="ff0000"/>
+          <w:rtl w:val="0"/>
+        </w:rPr>
+        <w:t xml:space="preserve">Which fuel type to choose:</w:t>
+      </w:r>
+    </w:p>
+    <w:p>
+      <w:pPr>
+        <w:spacing w:after="0" w:lineRule="auto"/>
+        <w:ind w:left="0" w:firstLine="0"/>
+        <w:rPr>
+          <w:color w:val="ff0000"/>
+        </w:rPr>
+      </w:pPr>
+      <w:r>
+        <w:rPr>
+          <w:color w:val="ff0000"/>
+          <w:rtl w:val="0"/>
+        </w:rPr>
+        <w:t xml:space="preserve">Considering fuel costs, would it be better to buy an electric or petrol? </w:t>
+      </w:r>
+    </w:p>
+    <w:p>
+      <w:pPr>
+        <w:spacing w:after="0" w:lineRule="auto"/>
+        <w:ind w:left="0" w:firstLine="0"/>
+        <w:rPr>
+          <w:color w:val="ff0000"/>
+        </w:rPr>
+      </w:pPr>
+      <w:r>
+        <w:rPr>
+          <w:color w:val="ff0000"/>
+          <w:rtl w:val="0"/>
+        </w:rPr>
+        <w:t xml:space="preserve">Long-term costs:</w:t>
+      </w:r>
+    </w:p>
+    <w:p>
+      <w:pPr>
+        <w:spacing w:after="0" w:lineRule="auto"/>
+        <w:ind w:left="0" w:firstLine="0"/>
+        <w:rPr>
+          <w:color w:val="ff0000"/>
+        </w:rPr>
+      </w:pPr>
+      <w:r>
+        <w:rPr>
+          <w:color w:val="ff0000"/>
+          <w:rtl w:val="0"/>
+        </w:rPr>
+        <w:t xml:space="preserve">How much would it cost me in the long term to choose a petrol over an electric? </w:t>
+      </w:r>
+    </w:p>
+    <w:p>
+      <w:pPr>
+        <w:spacing w:after="0" w:lineRule="auto"/>
+        <w:ind w:left="0" w:firstLine="0"/>
+        <w:rPr>
+          <w:color w:val="ff0000"/>
+        </w:rPr>
+      </w:pPr>
+      <w:r>
+        <w:rPr>
+          <w:color w:val="ff0000"/>
+          <w:rtl w:val="0"/>
+        </w:rPr>
+        <w:t xml:space="preserve">Infrastructure:</w:t>
+      </w:r>
+    </w:p>
+    <w:p>
+      <w:pPr>
+        <w:spacing w:after="0" w:lineRule="auto"/>
+        <w:ind w:left="0" w:firstLine="0"/>
+        <w:rPr>
+          <w:color w:val="ff0000"/>
+        </w:rPr>
+      </w:pPr>
+      <w:r>
+        <w:rPr>
+          <w:color w:val="ff0000"/>
+          <w:rtl w:val="0"/>
+        </w:rPr>
+        <w:t xml:space="preserve">Is my country or the city I live in prepared for electric vehicles? </w:t>
+      </w:r>
+    </w:p>
+    <w:p>
+      <w:pPr>
+        <w:spacing w:after="0" w:lineRule="auto"/>
+        <w:ind w:left="0" w:firstLine="0"/>
+        <w:rPr>
+          <w:color w:val="ff0000"/>
+        </w:rPr>
+      </w:pPr>
+      <w:r>
+        <w:rPr>
+          <w:color w:val="ff0000"/>
+          <w:rtl w:val="0"/>
+        </w:rPr>
+        <w:t xml:space="preserve">Additional Investments:</w:t>
+      </w:r>
+    </w:p>
+    <w:p>
+      <w:pPr>
+        <w:spacing w:after="0" w:lineRule="auto"/>
+        <w:ind w:left="0" w:firstLine="0"/>
+        <w:rPr>
+          <w:color w:val="ff0000"/>
+        </w:rPr>
+      </w:pPr>
+      <w:r>
+        <w:rPr>
+          <w:color w:val="ff0000"/>
+          <w:rtl w:val="0"/>
+        </w:rPr>
+        <w:t xml:space="preserve">How much would it cost to invest in an electric home plug in addition to buying an electric vehicle? </w:t>
+      </w:r>
+    </w:p>
+    <w:p>
+      <w:pPr>
+        <w:spacing w:after="0" w:lineRule="auto"/>
+        <w:ind w:left="0" w:firstLine="0"/>
+        <w:rPr>
+          <w:color w:val="ff0000"/>
+        </w:rPr>
+      </w:pPr>
+      <w:r>
+        <w:rPr>
+          <w:rtl w:val="0"/>
+        </w:rPr>
+      </w:r>
+    </w:p>
+    <w:p>
+      <w:pPr>
+        <w:spacing w:after="0" w:lineRule="auto"/>
+        <w:rPr>
+          <w:color w:val="ff0000"/>
+        </w:rPr>
+      </w:pPr>
+      <w:r>
+        <w:rPr>
+          <w:color w:val="ff0000"/>
+          <w:rtl w:val="0"/>
+        </w:rPr>
+        <w:t xml:space="preserve">While researching online, I could not find one prediction tool that could help to solve all the above questions at once.</w:t>
+      </w:r>
+    </w:p>
+    <w:p>
+      <w:pPr>
+        <w:spacing w:after="0" w:lineRule="auto"/>
+        <w:rPr>
+          <w:color w:val="ff0000"/>
+        </w:rPr>
+      </w:pPr>
+      <w:r>
+        <w:rPr>
+          <w:rtl w:val="0"/>
+        </w:rPr>
+      </w:r>
+    </w:p>
+    <w:p>
+      <w:pPr>
+        <w:spacing w:after="0" w:lineRule="auto"/>
+        <w:rPr>
+          <w:color w:val="ff0000"/>
+        </w:rPr>
+      </w:pPr>
+      <w:r>
+        <w:rPr>
+          <w:color w:val="ff0000"/>
+          <w:rtl w:val="0"/>
+        </w:rPr>
+        <w:t xml:space="preserve">Impact</w:t>
+      </w:r>
+    </w:p>
+    <w:p>
+      <w:pPr>
+        <w:spacing w:after="0" w:lineRule="auto"/>
+        <w:rPr>
+          <w:color w:val="ff0000"/>
+        </w:rPr>
+      </w:pPr>
+      <w:r>
+        <w:rPr>
+          <w:color w:val="ff0000"/>
+          <w:rtl w:val="0"/>
+        </w:rPr>
+        <w:t xml:space="preserve">Buyers:</w:t>
+      </w:r>
+    </w:p>
+    <w:p>
+      <w:pPr>
+        <w:spacing w:after="0" w:lineRule="auto"/>
+        <w:rPr>
+          <w:color w:val="ff0000"/>
+        </w:rPr>
+      </w:pPr>
+      <w:r>
+        <w:rPr>
+          <w:color w:val="ff0000"/>
+          <w:rtl w:val="0"/>
+        </w:rPr>
+        <w:t xml:space="preserve">Without the proper visualization of TCO, buyers would make uninformed decisions, which leads towards higher expenses over time and consequently dissatisfaction with their purchase. </w:t>
+      </w:r>
+    </w:p>
+    <w:p>
+      <w:pPr>
+        <w:spacing w:after="0" w:lineRule="auto"/>
+        <w:rPr>
+          <w:color w:val="ff0000"/>
+        </w:rPr>
+      </w:pPr>
+      <w:r>
+        <w:rPr>
+          <w:color w:val="ff0000"/>
+          <w:rtl w:val="0"/>
+        </w:rPr>
+        <w:t xml:space="preserve">Environmental Goals:</w:t>
+      </w:r>
+    </w:p>
+    <w:p>
+      <w:pPr>
+        <w:spacing w:after="0" w:lineRule="auto"/>
+        <w:rPr>
+          <w:color w:val="ff0000"/>
+        </w:rPr>
+      </w:pPr>
+      <w:r>
+        <w:rPr>
+          <w:color w:val="ff0000"/>
+          <w:rtl w:val="0"/>
+        </w:rPr>
+        <w:t xml:space="preserve"> While not certain about the benefits and costs of EVs, users would take longer to consider its adoption. This directly impacts on the world goal to reduce carbon emissions and combat climate change.</w:t>
+      </w:r>
+    </w:p>
+    <w:p>
+      <w:pPr>
+        <w:spacing w:after="0" w:lineRule="auto"/>
+        <w:rPr>
+          <w:color w:val="ff0000"/>
+        </w:rPr>
+      </w:pPr>
+      <w:r>
+        <w:rPr>
+          <w:color w:val="ff0000"/>
+          <w:rtl w:val="0"/>
+        </w:rPr>
+        <w:t xml:space="preserve">Sales: </w:t>
+      </w:r>
+    </w:p>
+    <w:p>
+      <w:pPr>
+        <w:spacing w:after="0" w:lineRule="auto"/>
+        <w:rPr>
+          <w:color w:val="ff0000"/>
+        </w:rPr>
+      </w:pPr>
+      <w:r>
+        <w:rPr>
+          <w:color w:val="ff0000"/>
+          <w:rtl w:val="0"/>
+        </w:rPr>
+        <w:t xml:space="preserve">Business lacks chances to engage customers with a valuable decision tool that can lead to more sales conversions and user satisfaction.</w:t>
+      </w:r>
+    </w:p>
+    <w:p>
+      <w:pPr>
+        <w:spacing w:after="0" w:lineRule="auto"/>
+        <w:rPr>
+          <w:color w:val="ff0000"/>
+        </w:rPr>
+      </w:pPr>
+      <w:r>
+        <w:rPr>
+          <w:color w:val="ff0000"/>
+          <w:rtl w:val="0"/>
+        </w:rPr>
+        <w:t xml:space="preserve">Social:</w:t>
+      </w:r>
+    </w:p>
+    <w:p>
+      <w:pPr>
+        <w:spacing w:after="0" w:lineRule="auto"/>
+        <w:rPr>
+          <w:color w:val="ff0000"/>
+        </w:rPr>
+      </w:pPr>
+      <w:r>
+        <w:rPr>
+          <w:color w:val="ff0000"/>
+          <w:rtl w:val="0"/>
+        </w:rPr>
+        <w:t xml:space="preserve">In a world where informed decisions are crucial to continue reducing fossil fuels, the lack of prediction tools like this one directly impacts environmental sustainability.</w:t>
       </w:r>
     </w:p>
     <w:p>
@@ -1415,21 +2075,418 @@
       </w:pPr>
       <w:r>
         <w:rPr>
+          <w:rtl w:val="0"/>
+        </w:rPr>
+      </w:r>
+    </w:p>
+    <w:p>
+      <w:pPr>
+        <w:spacing w:after="0" w:lineRule="auto"/>
+        <w:rPr/>
+      </w:pPr>
+      <w:r>
+        <w:rPr>
+          <w:rtl w:val="0"/>
+        </w:rPr>
+      </w:r>
+    </w:p>
+    <w:p>
+      <w:pPr>
+        <w:spacing w:after="0" w:lineRule="auto"/>
+        <w:rPr/>
+      </w:pPr>
+      <w:r>
+        <w:rPr>
           <w:b w:val="1"/>
           <w:rtl w:val="0"/>
         </w:rPr>
-        <w:t xml:space="preserve">Problem Definition:</w:t>
-      </w:r>
-      <w:r>
-        <w:rPr>
-          <w:rtl w:val="0"/>
-        </w:rPr>
-        <w:t xml:space="preserve"> Clearly state the problem or challenge the capstone project seeks to solve. Discuss the context of the problem, its impact, and why it's essential to address it.</w:t>
-      </w:r>
-    </w:p>
-    <w:p>
-      <w:pPr>
-        <w:spacing w:after="0" w:lineRule="auto"/>
+        <w:t xml:space="preserve">Scope:</w:t>
+      </w:r>
+      <w:r>
+        <w:rPr>
+          <w:rtl w:val="0"/>
+        </w:rPr>
+        <w:t xml:space="preserve"> There should be plenty of scope for the two-semester capstone project. Define the scope of the capstone project. What will be included and excluded from the capstone project? List the boundaries of the capstone project to avoid any ambiguity. Since this is a two-semester project, ample scope should be provided for in-depth analysis and exploration. Describe the planned methods, techniques, and approaches you plan to accomplish in the capstone project. What do you expect to deliver by the end of semester two? Provide a high-level timeline for the capstone project. Break down the project into phases or milestones and estimate the time required for each. </w:t>
+      </w:r>
+    </w:p>
+    <w:p>
+      <w:pPr>
+        <w:spacing w:after="0" w:lineRule="auto"/>
+        <w:rPr>
+          <w:b w:val="1"/>
+          <w:color w:val="ff0000"/>
+        </w:rPr>
+      </w:pPr>
+      <w:r>
+        <w:rPr>
+          <w:b w:val="1"/>
+          <w:color w:val="ff0000"/>
+          <w:rtl w:val="0"/>
+        </w:rPr>
+        <w:t xml:space="preserve">Project Scope</w:t>
+      </w:r>
+    </w:p>
+    <w:p>
+      <w:pPr>
+        <w:spacing w:after="0" w:lineRule="auto"/>
+        <w:rPr>
+          <w:color w:val="ff0000"/>
+        </w:rPr>
+      </w:pPr>
+      <w:r>
+        <w:rPr>
+          <w:color w:val="ff0000"/>
+          <w:rtl w:val="0"/>
+        </w:rPr>
+        <w:t xml:space="preserve">This project aims to deliver a Vehicle Life Cycle Cost Prediction Tool that helps buyers to make more informed decisions when buying a new vehicle. </w:t>
+      </w:r>
+    </w:p>
+    <w:p>
+      <w:pPr>
+        <w:spacing w:after="0" w:lineRule="auto"/>
+        <w:rPr>
+          <w:color w:val="ff0000"/>
+        </w:rPr>
+      </w:pPr>
+      <w:r>
+        <w:rPr>
+          <w:color w:val="ff0000"/>
+          <w:rtl w:val="0"/>
+        </w:rPr>
+        <w:t xml:space="preserve">The tool would also increase user engagement on online platforms which on the business side also brings value to dealerships interested in using this tool.</w:t>
+      </w:r>
+    </w:p>
+    <w:p>
+      <w:pPr>
+        <w:spacing w:after="0" w:lineRule="auto"/>
+        <w:rPr>
+          <w:color w:val="ff0000"/>
+        </w:rPr>
+      </w:pPr>
+      <w:r>
+        <w:rPr>
+          <w:color w:val="ff0000"/>
+          <w:rtl w:val="0"/>
+        </w:rPr>
+        <w:t xml:space="preserve">It will unfold detailed predictions of the total cost of ownership (TCO) for different vehicles.</w:t>
+      </w:r>
+    </w:p>
+    <w:p>
+      <w:pPr>
+        <w:spacing w:after="0" w:lineRule="auto"/>
+        <w:rPr>
+          <w:color w:val="ff0000"/>
+        </w:rPr>
+      </w:pPr>
+      <w:r>
+        <w:rPr>
+          <w:color w:val="ff0000"/>
+          <w:rtl w:val="0"/>
+        </w:rPr>
+        <w:t xml:space="preserve">By using advanced predictive modeling, real-time data and a web user interface, the project would fill the existing gap in the market for tools that provide cost of ownership analysis.</w:t>
+      </w:r>
+    </w:p>
+    <w:p>
+      <w:pPr>
+        <w:spacing w:after="0" w:lineRule="auto"/>
+        <w:rPr>
+          <w:color w:val="ff0000"/>
+        </w:rPr>
+      </w:pPr>
+      <w:r>
+        <w:rPr>
+          <w:rtl w:val="0"/>
+        </w:rPr>
+      </w:r>
+    </w:p>
+    <w:p>
+      <w:pPr>
+        <w:spacing w:after="0" w:lineRule="auto"/>
+        <w:rPr>
+          <w:color w:val="ff0000"/>
+        </w:rPr>
+      </w:pPr>
+      <w:r>
+        <w:rPr>
+          <w:color w:val="ff0000"/>
+          <w:rtl w:val="0"/>
+        </w:rPr>
+        <w:t xml:space="preserve">Included in the Project</w:t>
+      </w:r>
+    </w:p>
+    <w:p>
+      <w:pPr>
+        <w:spacing w:after="0" w:lineRule="auto"/>
+        <w:rPr>
+          <w:color w:val="ff0000"/>
+        </w:rPr>
+      </w:pPr>
+      <w:r>
+        <w:rPr>
+          <w:rtl w:val="0"/>
+        </w:rPr>
+      </w:r>
+    </w:p>
+    <w:p>
+      <w:pPr>
+        <w:spacing w:after="0" w:lineRule="auto"/>
+        <w:ind w:left="0" w:firstLine="0"/>
+        <w:rPr>
+          <w:b w:val="1"/>
+          <w:color w:val="ff0000"/>
+        </w:rPr>
+      </w:pPr>
+      <w:r>
+        <w:rPr>
+          <w:b w:val="1"/>
+          <w:color w:val="ff0000"/>
+          <w:rtl w:val="0"/>
+        </w:rPr>
+        <w:t xml:space="preserve">Data collection and analysis </w:t>
+      </w:r>
+    </w:p>
+    <w:p>
+      <w:pPr>
+        <w:spacing w:after="0" w:lineRule="auto"/>
+        <w:ind w:left="0" w:firstLine="0"/>
+        <w:rPr>
+          <w:color w:val="ff0000"/>
+        </w:rPr>
+      </w:pPr>
+      <w:r>
+        <w:rPr>
+          <w:color w:val="ff0000"/>
+          <w:rtl w:val="0"/>
+        </w:rPr>
+        <w:t xml:space="preserve">Project would gather data on the following fields: Vehicle purchase prices, insurance rate, depreciation rate, Repair and maintenance costs, fuel type costs, infrastructure for electric vehicles, government incentives and tax implications, financing incentives on green vehicles.</w:t>
+      </w:r>
+    </w:p>
+    <w:p>
+      <w:pPr>
+        <w:spacing w:after="0" w:lineRule="auto"/>
+        <w:ind w:left="0" w:firstLine="0"/>
+        <w:rPr>
+          <w:b w:val="1"/>
+          <w:color w:val="ff0000"/>
+        </w:rPr>
+      </w:pPr>
+      <w:r>
+        <w:rPr>
+          <w:b w:val="1"/>
+          <w:color w:val="ff0000"/>
+          <w:rtl w:val="0"/>
+        </w:rPr>
+        <w:t xml:space="preserve">Predictive Models</w:t>
+      </w:r>
+    </w:p>
+    <w:p>
+      <w:pPr>
+        <w:spacing w:after="0" w:lineRule="auto"/>
+        <w:ind w:left="0" w:firstLine="0"/>
+        <w:rPr>
+          <w:color w:val="ff0000"/>
+        </w:rPr>
+      </w:pPr>
+      <w:r>
+        <w:rPr>
+          <w:color w:val="ff0000"/>
+          <w:rtl w:val="0"/>
+        </w:rPr>
+        <w:t xml:space="preserve">Project would develop machine learning models to help forecast the following:</w:t>
+      </w:r>
+    </w:p>
+    <w:p>
+      <w:pPr>
+        <w:spacing w:after="0" w:lineRule="auto"/>
+        <w:ind w:left="0" w:firstLine="0"/>
+        <w:rPr>
+          <w:color w:val="ff0000"/>
+        </w:rPr>
+      </w:pPr>
+      <w:r>
+        <w:rPr>
+          <w:color w:val="ff0000"/>
+          <w:rtl w:val="0"/>
+        </w:rPr>
+        <w:t xml:space="preserve">Depreciation metrics, maintenance costs, fuel consumption costs, insurance costs over time.</w:t>
+      </w:r>
+    </w:p>
+    <w:p>
+      <w:pPr>
+        <w:spacing w:after="0" w:lineRule="auto"/>
+        <w:ind w:left="0" w:firstLine="0"/>
+        <w:rPr>
+          <w:color w:val="ff0000"/>
+        </w:rPr>
+      </w:pPr>
+      <w:r>
+        <w:rPr>
+          <w:color w:val="ff0000"/>
+          <w:rtl w:val="0"/>
+        </w:rPr>
+        <w:t xml:space="preserve">By using algorithms such as linear regression, time-series forecasting and decision trees.</w:t>
+      </w:r>
+    </w:p>
+    <w:p>
+      <w:pPr>
+        <w:spacing w:after="0" w:lineRule="auto"/>
+        <w:ind w:left="0" w:firstLine="0"/>
+        <w:rPr>
+          <w:b w:val="1"/>
+          <w:color w:val="ff0000"/>
+        </w:rPr>
+      </w:pPr>
+      <w:r>
+        <w:rPr>
+          <w:b w:val="1"/>
+          <w:color w:val="ff0000"/>
+          <w:rtl w:val="0"/>
+        </w:rPr>
+        <w:t xml:space="preserve">Web Interface</w:t>
+      </w:r>
+    </w:p>
+    <w:p>
+      <w:pPr>
+        <w:numPr>
+          <w:ilvl w:val="0"/>
+          <w:numId w:val="2"/>
+        </w:numPr>
+        <w:spacing w:after="0" w:lineRule="auto"/>
+        <w:ind w:left="720" w:hanging="360"/>
+        <w:rPr>
+          <w:color w:val="ff0000"/>
+        </w:rPr>
+      </w:pPr>
+      <w:r>
+        <w:rPr>
+          <w:color w:val="ff0000"/>
+          <w:rtl w:val="0"/>
+        </w:rPr>
+        <w:t xml:space="preserve">User form to collect more personalized data</w:t>
+      </w:r>
+    </w:p>
+    <w:p>
+      <w:pPr>
+        <w:numPr>
+          <w:ilvl w:val="0"/>
+          <w:numId w:val="2"/>
+        </w:numPr>
+        <w:spacing w:after="0" w:lineRule="auto"/>
+        <w:ind w:left="720" w:hanging="360"/>
+        <w:rPr>
+          <w:color w:val="ff0000"/>
+        </w:rPr>
+      </w:pPr>
+      <w:r>
+        <w:rPr>
+          <w:color w:val="ff0000"/>
+          <w:rtl w:val="0"/>
+        </w:rPr>
+        <w:t xml:space="preserve">A metric dashboard to display results</w:t>
+      </w:r>
+    </w:p>
+    <w:p>
+      <w:pPr>
+        <w:numPr>
+          <w:ilvl w:val="0"/>
+          <w:numId w:val="2"/>
+        </w:numPr>
+        <w:spacing w:after="0" w:lineRule="auto"/>
+        <w:ind w:left="720" w:hanging="360"/>
+        <w:rPr>
+          <w:color w:val="ff0000"/>
+        </w:rPr>
+      </w:pPr>
+      <w:r>
+        <w:rPr>
+          <w:color w:val="ff0000"/>
+          <w:rtl w:val="0"/>
+        </w:rPr>
+        <w:t xml:space="preserve">Web-component that can be easily integrated on dealership websites</w:t>
+      </w:r>
+    </w:p>
+    <w:p>
+      <w:pPr>
+        <w:spacing w:after="0" w:lineRule="auto"/>
+        <w:ind w:left="0" w:firstLine="0"/>
+        <w:rPr>
+          <w:b w:val="1"/>
+          <w:color w:val="ff0000"/>
+        </w:rPr>
+      </w:pPr>
+      <w:r>
+        <w:rPr>
+          <w:b w:val="1"/>
+          <w:color w:val="ff0000"/>
+          <w:rtl w:val="0"/>
+        </w:rPr>
+        <w:t xml:space="preserve">Features</w:t>
+      </w:r>
+    </w:p>
+    <w:p>
+      <w:pPr>
+        <w:numPr>
+          <w:ilvl w:val="0"/>
+          <w:numId w:val="1"/>
+        </w:numPr>
+        <w:spacing w:after="0" w:lineRule="auto"/>
+        <w:ind w:left="720" w:hanging="360"/>
+        <w:rPr>
+          <w:color w:val="ff0000"/>
+        </w:rPr>
+      </w:pPr>
+      <w:r>
+        <w:rPr>
+          <w:color w:val="ff0000"/>
+          <w:rtl w:val="0"/>
+        </w:rPr>
+        <w:t xml:space="preserve">Comparison table: A table that compares one option over the other.</w:t>
+      </w:r>
+    </w:p>
+    <w:p>
+      <w:pPr>
+        <w:numPr>
+          <w:ilvl w:val="0"/>
+          <w:numId w:val="1"/>
+        </w:numPr>
+        <w:spacing w:after="0" w:lineRule="auto"/>
+        <w:ind w:left="720" w:hanging="360"/>
+        <w:rPr>
+          <w:color w:val="ff0000"/>
+        </w:rPr>
+      </w:pPr>
+      <w:r>
+        <w:rPr>
+          <w:color w:val="ff0000"/>
+          <w:rtl w:val="0"/>
+        </w:rPr>
+        <w:t xml:space="preserve">Environmental Impact report: A report that helps users to understand the impact of a given vehicle.</w:t>
+      </w:r>
+    </w:p>
+    <w:p>
+      <w:pPr>
+        <w:numPr>
+          <w:ilvl w:val="0"/>
+          <w:numId w:val="1"/>
+        </w:numPr>
+        <w:spacing w:after="0" w:lineRule="auto"/>
+        <w:ind w:left="720" w:hanging="360"/>
+        <w:rPr>
+          <w:color w:val="ff0000"/>
+        </w:rPr>
+      </w:pPr>
+      <w:r>
+        <w:rPr>
+          <w:color w:val="ff0000"/>
+          <w:rtl w:val="0"/>
+        </w:rPr>
+        <w:t xml:space="preserve">Summary Dashboard: A metric dashboard that displays TCO information over years.</w:t>
+      </w:r>
+    </w:p>
+    <w:p>
+      <w:pPr>
+        <w:spacing w:after="0" w:lineRule="auto"/>
+        <w:ind w:left="0" w:firstLine="0"/>
         <w:rPr/>
       </w:pPr>
       <w:r>
@@ -1441,20 +2498,75 @@
     <w:p>
       <w:pPr>
         <w:spacing w:after="0" w:lineRule="auto"/>
-        <w:rPr/>
+        <w:rPr>
+          <w:color w:val="ff0000"/>
+        </w:rPr>
+      </w:pPr>
+      <w:r>
+        <w:rPr>
+          <w:color w:val="ff0000"/>
+          <w:rtl w:val="0"/>
+        </w:rPr>
+        <w:t xml:space="preserve">Excluded from the Project </w:t>
+      </w:r>
+    </w:p>
+    <w:p>
+      <w:pPr>
+        <w:spacing w:after="0" w:lineRule="auto"/>
+        <w:rPr>
+          <w:color w:val="ff0000"/>
+        </w:rPr>
       </w:pPr>
       <w:r>
         <w:rPr>
           <w:b w:val="1"/>
-          <w:rtl w:val="0"/>
-        </w:rPr>
-        <w:t xml:space="preserve">Scope:</w:t>
-      </w:r>
-      <w:r>
-        <w:rPr>
-          <w:rtl w:val="0"/>
-        </w:rPr>
-        <w:t xml:space="preserve"> There should be plenty of scope for the two-semester capstone project. Define the scope of the capstone project. What will be included and excluded from the capstone project? List the boundaries of the capstone project to avoid any ambiguity. Since this is a two-semester project, ample scope should be provided for in-depth analysis and exploration. Describe the planned methods, techniques, and approaches you plan to accomplish in the capstone project. What do you expect to deliver by the end of semester two? Provide a high-level timeline for the capstone project. Break down the project into phases or milestones and estimate the time required for each. </w:t>
+          <w:color w:val="ff0000"/>
+          <w:rtl w:val="0"/>
+        </w:rPr>
+        <w:t xml:space="preserve">Mobile Application Development</w:t>
+      </w:r>
+      <w:r>
+        <w:rPr>
+          <w:color w:val="ff0000"/>
+          <w:rtl w:val="0"/>
+        </w:rPr>
+        <w:t xml:space="preserve">: This tool would initially be a web only tool, meaning it will not extend to native mobile app development.</w:t>
+      </w:r>
+    </w:p>
+    <w:p>
+      <w:pPr>
+        <w:spacing w:after="0" w:lineRule="auto"/>
+        <w:rPr>
+          <w:color w:val="ff0000"/>
+        </w:rPr>
+      </w:pPr>
+      <w:r>
+        <w:rPr>
+          <w:b w:val="1"/>
+          <w:color w:val="ff0000"/>
+          <w:rtl w:val="0"/>
+        </w:rPr>
+        <w:t xml:space="preserve">Real-time inventory integration: </w:t>
+      </w:r>
+      <w:r>
+        <w:rPr>
+          <w:color w:val="ff0000"/>
+          <w:rtl w:val="0"/>
+        </w:rPr>
+        <w:t xml:space="preserve">This tool initially would not be connected with any dealership inventory. Placeholder data will be used to demonstrate its initial purpose and features.</w:t>
+      </w:r>
+    </w:p>
+    <w:p>
+      <w:pPr>
+        <w:spacing w:after="0" w:lineRule="auto"/>
+        <w:rPr>
+          <w:color w:val="ff0000"/>
+        </w:rPr>
+      </w:pPr>
+      <w:r>
+        <w:rPr>
+          <w:rtl w:val="0"/>
+        </w:rPr>
       </w:r>
     </w:p>
     <w:p>
@@ -1705,6 +2817,289 @@
         <w:rPr>
           <w:rtl w:val="0"/>
         </w:rPr>
+      </w:r>
+    </w:p>
+    <w:p>
+      <w:pPr>
+        <w:keepNext w:val="0"/>
+        <w:keepLines w:val="0"/>
+        <w:pageBreakBefore w:val="0"/>
+        <w:widowControl w:val="1"/>
+        <w:numPr>
+          <w:ilvl w:val="0"/>
+          <w:numId w:val="6"/>
+        </w:numPr>
+        <w:pBdr>
+          <w:top w:space="0" w:sz="0" w:val="nil"/>
+          <w:left w:space="0" w:sz="0" w:val="nil"/>
+          <w:bottom w:space="0" w:sz="0" w:val="nil"/>
+          <w:right w:space="0" w:sz="0" w:val="nil"/>
+          <w:between w:space="0" w:sz="0" w:val="nil"/>
+        </w:pBdr>
+        <w:shd w:fill="auto" w:val="clear"/>
+        <w:spacing w:after="0" w:before="0" w:line="240" w:lineRule="auto"/>
+        <w:ind w:left="1069" w:right="0" w:hanging="360"/>
+        <w:jc w:val="both"/>
+        <w:rPr>
+          <w:rFonts w:ascii="Calibri" w:cs="Calibri" w:eastAsia="Calibri" w:hAnsi="Calibri"/>
+          <w:b w:val="0"/>
+          <w:i w:val="0"/>
+          <w:smallCaps w:val="0"/>
+          <w:strike w:val="0"/>
+          <w:color w:val="000000"/>
+          <w:sz w:val="24"/>
+          <w:szCs w:val="24"/>
+          <w:u w:val="single"/>
+          <w:shd w:fill="auto" w:val="clear"/>
+          <w:vertAlign w:val="baseline"/>
+        </w:rPr>
+      </w:pPr>
+      <w:bookmarkStart w:colFirst="0" w:colLast="0" w:name="_1fob9te" w:id="2"/>
+      <w:bookmarkEnd w:id="2"/>
+      <w:r>
+        <w:rPr>
+          <w:rFonts w:ascii="Calibri" w:cs="Calibri" w:eastAsia="Calibri" w:hAnsi="Calibri"/>
+          <w:b w:val="1"/>
+          <w:i w:val="0"/>
+          <w:smallCaps w:val="0"/>
+          <w:strike w:val="0"/>
+          <w:color w:val="0e101a"/>
+          <w:sz w:val="24"/>
+          <w:szCs w:val="24"/>
+          <w:u w:val="none"/>
+          <w:shd w:fill="auto" w:val="clear"/>
+          <w:vertAlign w:val="baseline"/>
+          <w:rtl w:val="0"/>
+        </w:rPr>
+        <w:t xml:space="preserve">A GitHub link will be provided on Moodle, and the report Word document must be put into a GitHub repo for version control. GitHub's activity tracking ensures transparency and original work. There should be at least 10 to 15 commits throughout the project. Put the GitHub link at the end of your report. </w:t>
+      </w:r>
+    </w:p>
+    <w:p>
+      <w:pPr>
+        <w:keepNext w:val="0"/>
+        <w:keepLines w:val="0"/>
+        <w:pageBreakBefore w:val="0"/>
+        <w:widowControl w:val="1"/>
+        <w:pBdr>
+          <w:top w:space="0" w:sz="0" w:val="nil"/>
+          <w:left w:space="0" w:sz="0" w:val="nil"/>
+          <w:bottom w:space="0" w:sz="0" w:val="nil"/>
+          <w:right w:space="0" w:sz="0" w:val="nil"/>
+          <w:between w:space="0" w:sz="0" w:val="nil"/>
+        </w:pBdr>
+        <w:shd w:fill="auto" w:val="clear"/>
+        <w:spacing w:after="0" w:before="0" w:line="240" w:lineRule="auto"/>
+        <w:ind w:left="0" w:right="0" w:firstLine="0"/>
+        <w:jc w:val="both"/>
+        <w:rPr>
+          <w:b w:val="1"/>
+          <w:color w:val="ff0000"/>
+          <w:sz w:val="24"/>
+          <w:szCs w:val="24"/>
+        </w:rPr>
+      </w:pPr>
+      <w:bookmarkStart w:colFirst="0" w:colLast="0" w:name="_ro4rsa2545a3" w:id="3"/>
+      <w:bookmarkEnd w:id="3"/>
+      <w:r>
+        <w:rPr>
+          <w:b w:val="1"/>
+          <w:color w:val="0e101a"/>
+          <w:sz w:val="24"/>
+          <w:szCs w:val="24"/>
+          <w:rtl w:val="0"/>
+        </w:rPr>
+        <w:t xml:space="preserve">                  </w:t>
+      </w:r>
+      <w:r>
+        <w:rPr>
+          <w:b w:val="1"/>
+          <w:color w:val="ff0000"/>
+          <w:sz w:val="24"/>
+          <w:szCs w:val="24"/>
+          <w:rtl w:val="0"/>
+        </w:rPr>
+        <w:t xml:space="preserve">https://github.com/bragayuri/strategic-thinking-ca-1</w:t>
+      </w:r>
+      <w:r>
+        <w:rPr>
+          <w:rtl w:val="0"/>
+        </w:rPr>
+      </w:r>
+    </w:p>
+    <w:p>
+      <w:pPr>
+        <w:keepNext w:val="0"/>
+        <w:keepLines w:val="0"/>
+        <w:pageBreakBefore w:val="0"/>
+        <w:widowControl w:val="1"/>
+        <w:numPr>
+          <w:ilvl w:val="0"/>
+          <w:numId w:val="6"/>
+        </w:numPr>
+        <w:pBdr>
+          <w:top w:space="0" w:sz="0" w:val="nil"/>
+          <w:left w:space="0" w:sz="0" w:val="nil"/>
+          <w:bottom w:space="0" w:sz="0" w:val="nil"/>
+          <w:right w:space="0" w:sz="0" w:val="nil"/>
+          <w:between w:space="0" w:sz="0" w:val="nil"/>
+        </w:pBdr>
+        <w:shd w:fill="auto" w:val="clear"/>
+        <w:spacing w:after="0" w:before="0" w:line="240" w:lineRule="auto"/>
+        <w:ind w:left="1069" w:right="0" w:hanging="360"/>
+        <w:jc w:val="both"/>
+        <w:rPr>
+          <w:rFonts w:ascii="Calibri" w:cs="Calibri" w:eastAsia="Calibri" w:hAnsi="Calibri"/>
+          <w:b w:val="0"/>
+          <w:i w:val="0"/>
+          <w:smallCaps w:val="0"/>
+          <w:strike w:val="0"/>
+          <w:color w:val="000000"/>
+          <w:sz w:val="24"/>
+          <w:szCs w:val="24"/>
+          <w:u w:val="single"/>
+          <w:shd w:fill="auto" w:val="clear"/>
+          <w:vertAlign w:val="baseline"/>
+        </w:rPr>
+      </w:pPr>
+      <w:r>
+        <w:rPr>
+          <w:rFonts w:ascii="Calibri" w:cs="Calibri" w:eastAsia="Calibri" w:hAnsi="Calibri"/>
+          <w:b w:val="1"/>
+          <w:i w:val="0"/>
+          <w:smallCaps w:val="0"/>
+          <w:strike w:val="0"/>
+          <w:color w:val="000000"/>
+          <w:sz w:val="24"/>
+          <w:szCs w:val="24"/>
+          <w:u w:val="none"/>
+          <w:shd w:fill="auto" w:val="clear"/>
+          <w:vertAlign w:val="baseline"/>
+          <w:rtl w:val="0"/>
+        </w:rPr>
+        <w:t xml:space="preserve">Support your analysis with references and properly reference ALL sources that you have used. </w:t>
+      </w:r>
+      <w:r>
+        <w:rPr>
+          <w:rFonts w:ascii="Calibri" w:cs="Calibri" w:eastAsia="Calibri" w:hAnsi="Calibri"/>
+          <w:b w:val="1"/>
+          <w:i w:val="0"/>
+          <w:smallCaps w:val="0"/>
+          <w:strike w:val="0"/>
+          <w:color w:val="000000"/>
+          <w:sz w:val="24"/>
+          <w:szCs w:val="24"/>
+          <w:u w:val="single"/>
+          <w:shd w:fill="auto" w:val="clear"/>
+          <w:vertAlign w:val="baseline"/>
+          <w:rtl w:val="0"/>
+        </w:rPr>
+        <w:t xml:space="preserve">WARNING – If you do not support your work, you will not receive a high mark!</w:t>
+      </w:r>
+      <w:r>
+        <w:rPr>
+          <w:rtl w:val="0"/>
+        </w:rPr>
+      </w:r>
+    </w:p>
+    <w:p>
+      <w:pPr>
+        <w:keepNext w:val="0"/>
+        <w:keepLines w:val="0"/>
+        <w:pageBreakBefore w:val="0"/>
+        <w:widowControl w:val="1"/>
+        <w:numPr>
+          <w:ilvl w:val="0"/>
+          <w:numId w:val="6"/>
+        </w:numPr>
+        <w:pBdr>
+          <w:top w:space="0" w:sz="0" w:val="nil"/>
+          <w:left w:space="0" w:sz="0" w:val="nil"/>
+          <w:bottom w:space="0" w:sz="0" w:val="nil"/>
+          <w:right w:space="0" w:sz="0" w:val="nil"/>
+          <w:between w:space="0" w:sz="0" w:val="nil"/>
+        </w:pBdr>
+        <w:shd w:fill="auto" w:val="clear"/>
+        <w:spacing w:after="0" w:before="0" w:line="240" w:lineRule="auto"/>
+        <w:ind w:left="1069" w:right="0" w:hanging="360"/>
+        <w:jc w:val="both"/>
+        <w:rPr>
+          <w:rFonts w:ascii="Calibri" w:cs="Calibri" w:eastAsia="Calibri" w:hAnsi="Calibri"/>
+          <w:b w:val="0"/>
+          <w:i w:val="0"/>
+          <w:smallCaps w:val="0"/>
+          <w:strike w:val="0"/>
+          <w:color w:val="000000"/>
+          <w:sz w:val="24"/>
+          <w:szCs w:val="24"/>
+          <w:u w:val="none"/>
+          <w:shd w:fill="auto" w:val="clear"/>
+          <w:vertAlign w:val="baseline"/>
+        </w:rPr>
+      </w:pPr>
+      <w:r>
+        <w:rPr>
+          <w:rFonts w:ascii="Calibri" w:cs="Calibri" w:eastAsia="Calibri" w:hAnsi="Calibri"/>
+          <w:b w:val="0"/>
+          <w:i w:val="0"/>
+          <w:smallCaps w:val="0"/>
+          <w:strike w:val="0"/>
+          <w:color w:val="000000"/>
+          <w:sz w:val="24"/>
+          <w:szCs w:val="24"/>
+          <w:u w:val="none"/>
+          <w:shd w:fill="auto" w:val="clear"/>
+          <w:vertAlign w:val="baseline"/>
+          <w:rtl w:val="0"/>
+        </w:rPr>
+        <w:t xml:space="preserve">WORD COUNT: 1,000 words. You may lose up to 10% of marks if your report is too short or long!</w:t>
+      </w:r>
+    </w:p>
+    <w:p>
+      <w:pPr>
+        <w:pStyle w:val="Heading2"/>
+        <w:rPr/>
+      </w:pPr>
+      <w:r>
+        <w:rPr>
+          <w:rtl w:val="0"/>
+        </w:rPr>
+        <w:t xml:space="preserve">Assessment Requirements</w:t>
+      </w:r>
+    </w:p>
+    <w:p>
+      <w:pPr>
+        <w:spacing w:after="0" w:lineRule="auto"/>
+        <w:rPr/>
+      </w:pPr>
+      <w:r>
+        <w:rPr>
+          <w:rtl w:val="0"/>
+        </w:rPr>
+        <w:t xml:space="preserve">All assessment submissions must meet the following minimum requirements:</w:t>
+      </w:r>
+    </w:p>
+    <w:p>
+      <w:pPr>
+        <w:numPr>
+          <w:ilvl w:val="0"/>
+          <w:numId w:val="3"/>
+        </w:numPr>
+        <w:pBdr>
+          <w:top w:space="0" w:sz="0" w:val="nil"/>
+          <w:left w:space="0" w:sz="0" w:val="nil"/>
+          <w:bottom w:space="0" w:sz="0" w:val="nil"/>
+          <w:right w:space="0" w:sz="0" w:val="nil"/>
+          <w:between w:space="0" w:sz="0" w:val="nil"/>
+        </w:pBdr>
+        <w:spacing w:after="0" w:lineRule="auto"/>
+        <w:ind w:left="720" w:hanging="360"/>
+        <w:rPr/>
+      </w:pPr>
+      <w:r>
+        <w:rPr>
+          <w:rtl w:val="0"/>
+        </w:rPr>
+        <w:t xml:space="preserve">Be submitted in the format outlined in the assignment summary table.</w:t>
       </w:r>
     </w:p>
     <w:p>
@@ -1725,9 +3120,23 @@
           <w:between w:space="0" w:sz="0" w:val="nil"/>
         </w:pBdr>
         <w:shd w:fill="auto" w:val="clear"/>
-        <w:spacing w:after="0" w:before="0" w:line="240" w:lineRule="auto"/>
-        <w:ind w:left="1069" w:right="0" w:hanging="360"/>
-        <w:jc w:val="both"/>
+        <w:spacing w:after="0" w:before="0" w:line="259" w:lineRule="auto"/>
+        <w:ind w:left="720" w:right="0" w:hanging="360"/>
+        <w:jc w:val="left"/>
+        <w:rPr>
+          <w:b w:val="0"/>
+          <w:i w:val="0"/>
+          <w:smallCaps w:val="0"/>
+          <w:strike w:val="0"/>
+          <w:color w:val="000000"/>
+          <w:sz w:val="22"/>
+          <w:szCs w:val="22"/>
+          <w:u w:val="none"/>
+          <w:shd w:fill="auto" w:val="clear"/>
+          <w:vertAlign w:val="baseline"/>
+        </w:rPr>
+      </w:pPr>
+      <w:r>
         <w:rPr>
           <w:rFonts w:ascii="Calibri" w:cs="Calibri" w:eastAsia="Calibri" w:hAnsi="Calibri"/>
           <w:b w:val="0"/>
@@ -1735,36 +3144,14 @@
           <w:smallCaps w:val="0"/>
           <w:strike w:val="0"/>
           <w:color w:val="000000"/>
-          <w:sz w:val="24"/>
-          <w:szCs w:val="24"/>
-          <w:u w:val="single"/>
-          <w:shd w:fill="auto" w:val="clear"/>
-          <w:vertAlign w:val="baseline"/>
-        </w:rPr>
-      </w:pPr>
-      <w:bookmarkStart w:colFirst="0" w:colLast="0" w:name="_1fob9te" w:id="2"/>
-      <w:bookmarkEnd w:id="2"/>
-      <w:r>
-        <w:rPr>
-          <w:rFonts w:ascii="Calibri" w:cs="Calibri" w:eastAsia="Calibri" w:hAnsi="Calibri"/>
-          <w:b w:val="1"/>
-          <w:i w:val="0"/>
-          <w:smallCaps w:val="0"/>
-          <w:strike w:val="0"/>
-          <w:color w:val="0e101a"/>
-          <w:sz w:val="24"/>
-          <w:szCs w:val="24"/>
+          <w:sz w:val="22"/>
+          <w:szCs w:val="22"/>
           <w:u w:val="none"/>
           <w:shd w:fill="auto" w:val="clear"/>
           <w:vertAlign w:val="baseline"/>
           <w:rtl w:val="0"/>
         </w:rPr>
-        <w:t xml:space="preserve">A GitHub link will be provided on Moodle, and the report Word document must be put into a GitHub repo for version control. GitHub's activity tracking ensures transparency and original work. There should be at least 10 to 15 commits throughout the project. Put the GitHub link at the end of your report. </w:t>
-      </w:r>
-      <w:r>
-        <w:rPr>
-          <w:rtl w:val="0"/>
-        </w:rPr>
+        <w:t xml:space="preserve">Ethics form signed by all students and submitted as PDF.</w:t>
       </w:r>
     </w:p>
     <w:p>
@@ -1785,197 +3172,10 @@
           <w:between w:space="0" w:sz="0" w:val="nil"/>
         </w:pBdr>
         <w:shd w:fill="auto" w:val="clear"/>
-        <w:spacing w:after="0" w:before="0" w:line="240" w:lineRule="auto"/>
-        <w:ind w:left="1069" w:right="0" w:hanging="360"/>
-        <w:jc w:val="both"/>
-        <w:rPr>
-          <w:rFonts w:ascii="Calibri" w:cs="Calibri" w:eastAsia="Calibri" w:hAnsi="Calibri"/>
-          <w:b w:val="0"/>
-          <w:i w:val="0"/>
-          <w:smallCaps w:val="0"/>
-          <w:strike w:val="0"/>
-          <w:color w:val="000000"/>
-          <w:sz w:val="24"/>
-          <w:szCs w:val="24"/>
-          <w:u w:val="single"/>
-          <w:shd w:fill="auto" w:val="clear"/>
-          <w:vertAlign w:val="baseline"/>
-        </w:rPr>
-      </w:pPr>
-      <w:r>
-        <w:rPr>
-          <w:rFonts w:ascii="Calibri" w:cs="Calibri" w:eastAsia="Calibri" w:hAnsi="Calibri"/>
-          <w:b w:val="1"/>
-          <w:i w:val="0"/>
-          <w:smallCaps w:val="0"/>
-          <w:strike w:val="0"/>
-          <w:color w:val="000000"/>
-          <w:sz w:val="24"/>
-          <w:szCs w:val="24"/>
-          <w:u w:val="none"/>
-          <w:shd w:fill="auto" w:val="clear"/>
-          <w:vertAlign w:val="baseline"/>
-          <w:rtl w:val="0"/>
-        </w:rPr>
-        <w:t xml:space="preserve">Support your analysis with references and properly reference ALL sources that you have used. </w:t>
-      </w:r>
-      <w:r>
-        <w:rPr>
-          <w:rFonts w:ascii="Calibri" w:cs="Calibri" w:eastAsia="Calibri" w:hAnsi="Calibri"/>
-          <w:b w:val="1"/>
-          <w:i w:val="0"/>
-          <w:smallCaps w:val="0"/>
-          <w:strike w:val="0"/>
-          <w:color w:val="000000"/>
-          <w:sz w:val="24"/>
-          <w:szCs w:val="24"/>
-          <w:u w:val="single"/>
-          <w:shd w:fill="auto" w:val="clear"/>
-          <w:vertAlign w:val="baseline"/>
-          <w:rtl w:val="0"/>
-        </w:rPr>
-        <w:t xml:space="preserve">WARNING – If you do not support your work, you will not receive a high mark!</w:t>
-      </w:r>
-      <w:r>
-        <w:rPr>
-          <w:rtl w:val="0"/>
-        </w:rPr>
-      </w:r>
-    </w:p>
-    <w:p>
-      <w:pPr>
-        <w:keepNext w:val="0"/>
-        <w:keepLines w:val="0"/>
-        <w:pageBreakBefore w:val="0"/>
-        <w:widowControl w:val="1"/>
-        <w:numPr>
-          <w:ilvl w:val="0"/>
-          <w:numId w:val="3"/>
-        </w:numPr>
-        <w:pBdr>
-          <w:top w:space="0" w:sz="0" w:val="nil"/>
-          <w:left w:space="0" w:sz="0" w:val="nil"/>
-          <w:bottom w:space="0" w:sz="0" w:val="nil"/>
-          <w:right w:space="0" w:sz="0" w:val="nil"/>
-          <w:between w:space="0" w:sz="0" w:val="nil"/>
-        </w:pBdr>
-        <w:shd w:fill="auto" w:val="clear"/>
-        <w:spacing w:after="0" w:before="0" w:line="240" w:lineRule="auto"/>
-        <w:ind w:left="1069" w:right="0" w:hanging="360"/>
-        <w:jc w:val="both"/>
-        <w:rPr>
-          <w:rFonts w:ascii="Calibri" w:cs="Calibri" w:eastAsia="Calibri" w:hAnsi="Calibri"/>
-          <w:b w:val="0"/>
-          <w:i w:val="0"/>
-          <w:smallCaps w:val="0"/>
-          <w:strike w:val="0"/>
-          <w:color w:val="000000"/>
-          <w:sz w:val="24"/>
-          <w:szCs w:val="24"/>
-          <w:u w:val="none"/>
-          <w:shd w:fill="auto" w:val="clear"/>
-          <w:vertAlign w:val="baseline"/>
-        </w:rPr>
-      </w:pPr>
-      <w:r>
-        <w:rPr>
-          <w:rFonts w:ascii="Calibri" w:cs="Calibri" w:eastAsia="Calibri" w:hAnsi="Calibri"/>
-          <w:b w:val="0"/>
-          <w:i w:val="0"/>
-          <w:smallCaps w:val="0"/>
-          <w:strike w:val="0"/>
-          <w:color w:val="000000"/>
-          <w:sz w:val="24"/>
-          <w:szCs w:val="24"/>
-          <w:u w:val="none"/>
-          <w:shd w:fill="auto" w:val="clear"/>
-          <w:vertAlign w:val="baseline"/>
-          <w:rtl w:val="0"/>
-        </w:rPr>
-        <w:t xml:space="preserve">WORD COUNT: 1,000 words. You may lose up to 10% of marks if your report is too short or long!</w:t>
-      </w:r>
-    </w:p>
-    <w:p>
-      <w:pPr>
-        <w:pStyle w:val="Heading2"/>
-        <w:rPr/>
-      </w:pPr>
-      <w:r>
-        <w:rPr>
-          <w:rtl w:val="0"/>
-        </w:rPr>
-        <w:t xml:space="preserve">Assessment Requirements</w:t>
-      </w:r>
-    </w:p>
-    <w:p>
-      <w:pPr>
-        <w:spacing w:after="0" w:lineRule="auto"/>
-        <w:rPr/>
-      </w:pPr>
-      <w:r>
-        <w:rPr>
-          <w:rtl w:val="0"/>
-        </w:rPr>
-        <w:t xml:space="preserve">All assessment submissions must meet the following minimum requirements:</w:t>
-      </w:r>
-    </w:p>
-    <w:p>
-      <w:pPr>
-        <w:numPr>
-          <w:ilvl w:val="0"/>
-          <w:numId w:val="1"/>
-        </w:numPr>
-        <w:pBdr>
-          <w:top w:space="0" w:sz="0" w:val="nil"/>
-          <w:left w:space="0" w:sz="0" w:val="nil"/>
-          <w:bottom w:space="0" w:sz="0" w:val="nil"/>
-          <w:right w:space="0" w:sz="0" w:val="nil"/>
-          <w:between w:space="0" w:sz="0" w:val="nil"/>
-        </w:pBdr>
-        <w:spacing w:after="0" w:lineRule="auto"/>
-        <w:ind w:left="720" w:hanging="360"/>
-        <w:rPr/>
-      </w:pPr>
-      <w:r>
-        <w:rPr>
-          <w:rtl w:val="0"/>
-        </w:rPr>
-        <w:t xml:space="preserve">Be submitted in the format outlined in the assignment summary table.</w:t>
-      </w:r>
-    </w:p>
-    <w:p>
-      <w:pPr>
-        <w:keepNext w:val="0"/>
-        <w:keepLines w:val="0"/>
-        <w:pageBreakBefore w:val="0"/>
-        <w:widowControl w:val="1"/>
-        <w:numPr>
-          <w:ilvl w:val="0"/>
-          <w:numId w:val="1"/>
-        </w:numPr>
-        <w:pBdr>
-          <w:top w:space="0" w:sz="0" w:val="nil"/>
-          <w:left w:space="0" w:sz="0" w:val="nil"/>
-          <w:bottom w:space="0" w:sz="0" w:val="nil"/>
-          <w:right w:space="0" w:sz="0" w:val="nil"/>
-          <w:between w:space="0" w:sz="0" w:val="nil"/>
-        </w:pBdr>
-        <w:shd w:fill="auto" w:val="clear"/>
         <w:spacing w:after="0" w:before="0" w:line="259" w:lineRule="auto"/>
         <w:ind w:left="720" w:right="0" w:hanging="360"/>
         <w:jc w:val="left"/>
-        <w:rPr>
-          <w:b w:val="0"/>
-          <w:i w:val="0"/>
-          <w:smallCaps w:val="0"/>
-          <w:strike w:val="0"/>
-          <w:color w:val="000000"/>
-          <w:sz w:val="22"/>
-          <w:szCs w:val="22"/>
-          <w:u w:val="none"/>
-          <w:shd w:fill="auto" w:val="clear"/>
-          <w:vertAlign w:val="baseline"/>
-        </w:rPr>
+        <w:rPr/>
       </w:pPr>
       <w:r>
         <w:rPr>
@@ -1992,18 +3192,14 @@
           <w:vertAlign w:val="baseline"/>
           <w:rtl w:val="0"/>
         </w:rPr>
-        <w:t xml:space="preserve">Ethics form signed by all students and submitted as PDF.</w:t>
-      </w:r>
-    </w:p>
-    <w:p>
-      <w:pPr>
-        <w:keepNext w:val="0"/>
-        <w:keepLines w:val="0"/>
-        <w:pageBreakBefore w:val="0"/>
-        <w:widowControl w:val="1"/>
+        <w:t xml:space="preserve">ZIP or RAR files will not be accepted. Files must be submitted separately.</w:t>
+      </w:r>
+    </w:p>
+    <w:p>
+      <w:pPr>
         <w:numPr>
           <w:ilvl w:val="0"/>
-          <w:numId w:val="1"/>
+          <w:numId w:val="10"/>
         </w:numPr>
         <w:pBdr>
           <w:top w:space="0" w:sz="0" w:val="nil"/>
@@ -2012,35 +3208,22 @@
           <w:right w:space="0" w:sz="0" w:val="nil"/>
           <w:between w:space="0" w:sz="0" w:val="nil"/>
         </w:pBdr>
-        <w:shd w:fill="auto" w:val="clear"/>
-        <w:spacing w:after="0" w:before="0" w:line="259" w:lineRule="auto"/>
-        <w:ind w:left="720" w:right="0" w:hanging="360"/>
-        <w:jc w:val="left"/>
+        <w:spacing w:after="0" w:lineRule="auto"/>
+        <w:ind w:left="720" w:hanging="360"/>
         <w:rPr/>
       </w:pPr>
       <w:r>
         <w:rPr>
-          <w:rFonts w:ascii="Calibri" w:cs="Calibri" w:eastAsia="Calibri" w:hAnsi="Calibri"/>
-          <w:b w:val="0"/>
-          <w:i w:val="0"/>
-          <w:smallCaps w:val="0"/>
-          <w:strike w:val="0"/>
-          <w:color w:val="000000"/>
-          <w:sz w:val="22"/>
-          <w:szCs w:val="22"/>
-          <w:u w:val="none"/>
-          <w:shd w:fill="auto" w:val="clear"/>
-          <w:vertAlign w:val="baseline"/>
-          <w:rtl w:val="0"/>
-        </w:rPr>
-        <w:t xml:space="preserve">ZIP or RAR files will not be accepted. Files must be submitted separately.</w:t>
+          <w:rtl w:val="0"/>
+        </w:rPr>
+        <w:t xml:space="preserve">Capstone Project proposal report in Word ONLY format of about 1,000 words </w:t>
       </w:r>
     </w:p>
     <w:p>
       <w:pPr>
         <w:numPr>
           <w:ilvl w:val="0"/>
-          <w:numId w:val="4"/>
+          <w:numId w:val="10"/>
         </w:numPr>
         <w:pBdr>
           <w:top w:space="0" w:sz="0" w:val="nil"/>
@@ -2057,14 +3240,14 @@
         <w:rPr>
           <w:rtl w:val="0"/>
         </w:rPr>
-        <w:t xml:space="preserve">Capstone Project proposal report in Word ONLY format of about 1,000 words </w:t>
+        <w:t xml:space="preserve">Be submitted by the deadline date specified or be subject to late submission penalties.</w:t>
       </w:r>
     </w:p>
     <w:p>
       <w:pPr>
         <w:numPr>
           <w:ilvl w:val="0"/>
-          <w:numId w:val="4"/>
+          <w:numId w:val="10"/>
         </w:numPr>
         <w:pBdr>
           <w:top w:space="0" w:sz="0" w:val="nil"/>
@@ -2081,38 +3264,14 @@
         <w:rPr>
           <w:rtl w:val="0"/>
         </w:rPr>
-        <w:t xml:space="preserve">Be submitted by the deadline date specified or be subject to late submission penalties.</w:t>
+        <w:t xml:space="preserve">Be submitted via Moodle upload.</w:t>
       </w:r>
     </w:p>
     <w:p>
       <w:pPr>
         <w:numPr>
           <w:ilvl w:val="0"/>
-          <w:numId w:val="4"/>
-        </w:numPr>
-        <w:pBdr>
-          <w:top w:space="0" w:sz="0" w:val="nil"/>
-          <w:left w:space="0" w:sz="0" w:val="nil"/>
-          <w:bottom w:space="0" w:sz="0" w:val="nil"/>
-          <w:right w:space="0" w:sz="0" w:val="nil"/>
-          <w:between w:space="0" w:sz="0" w:val="nil"/>
-        </w:pBdr>
-        <w:spacing w:after="0" w:lineRule="auto"/>
-        <w:ind w:left="720" w:hanging="360"/>
-        <w:rPr/>
-      </w:pPr>
-      <w:r>
-        <w:rPr>
-          <w:rtl w:val="0"/>
-        </w:rPr>
-        <w:t xml:space="preserve">Be submitted via Moodle upload.</w:t>
-      </w:r>
-    </w:p>
-    <w:p>
-      <w:pPr>
-        <w:numPr>
-          <w:ilvl w:val="0"/>
-          <w:numId w:val="4"/>
+          <w:numId w:val="10"/>
         </w:numPr>
         <w:pBdr>
           <w:top w:space="0" w:sz="0" w:val="nil"/>
@@ -2151,7 +3310,7 @@
       <w:pPr>
         <w:numPr>
           <w:ilvl w:val="0"/>
-          <w:numId w:val="4"/>
+          <w:numId w:val="10"/>
         </w:numPr>
         <w:pBdr>
           <w:top w:space="0" w:sz="0" w:val="nil"/>
@@ -2175,7 +3334,7 @@
       <w:pPr>
         <w:numPr>
           <w:ilvl w:val="0"/>
-          <w:numId w:val="4"/>
+          <w:numId w:val="10"/>
         </w:numPr>
         <w:pBdr>
           <w:top w:space="0" w:sz="0" w:val="nil"/>
@@ -2504,7 +3663,7 @@
             <w:pPr>
               <w:numPr>
                 <w:ilvl w:val="0"/>
-                <w:numId w:val="5"/>
+                <w:numId w:val="12"/>
               </w:numPr>
               <w:ind w:left="320" w:hanging="283"/>
               <w:rPr/>
@@ -2523,7 +3682,7 @@
             <w:pPr>
               <w:numPr>
                 <w:ilvl w:val="1"/>
-                <w:numId w:val="5"/>
+                <w:numId w:val="12"/>
               </w:numPr>
               <w:ind w:left="604" w:hanging="283.00000000000006"/>
               <w:rPr/>
@@ -2542,7 +3701,7 @@
             <w:pPr>
               <w:numPr>
                 <w:ilvl w:val="1"/>
-                <w:numId w:val="5"/>
+                <w:numId w:val="12"/>
               </w:numPr>
               <w:ind w:left="604" w:hanging="283.00000000000006"/>
               <w:rPr/>
@@ -2561,7 +3720,7 @@
             <w:pPr>
               <w:numPr>
                 <w:ilvl w:val="1"/>
-                <w:numId w:val="5"/>
+                <w:numId w:val="12"/>
               </w:numPr>
               <w:ind w:left="604" w:hanging="283.00000000000006"/>
               <w:rPr/>
@@ -2580,7 +3739,7 @@
             <w:pPr>
               <w:numPr>
                 <w:ilvl w:val="1"/>
-                <w:numId w:val="5"/>
+                <w:numId w:val="12"/>
               </w:numPr>
               <w:ind w:left="604" w:hanging="283.00000000000006"/>
               <w:rPr/>
@@ -2599,7 +3758,7 @@
             <w:pPr>
               <w:numPr>
                 <w:ilvl w:val="1"/>
-                <w:numId w:val="5"/>
+                <w:numId w:val="12"/>
               </w:numPr>
               <w:ind w:left="604" w:hanging="283.00000000000006"/>
               <w:rPr/>
@@ -2618,7 +3777,7 @@
             <w:pPr>
               <w:numPr>
                 <w:ilvl w:val="0"/>
-                <w:numId w:val="5"/>
+                <w:numId w:val="12"/>
               </w:numPr>
               <w:ind w:left="320" w:hanging="283"/>
               <w:rPr/>
@@ -2637,7 +3796,7 @@
             <w:pPr>
               <w:numPr>
                 <w:ilvl w:val="1"/>
-                <w:numId w:val="5"/>
+                <w:numId w:val="12"/>
               </w:numPr>
               <w:ind w:left="425" w:hanging="285"/>
               <w:rPr/>
@@ -2656,7 +3815,7 @@
             <w:pPr>
               <w:numPr>
                 <w:ilvl w:val="1"/>
-                <w:numId w:val="5"/>
+                <w:numId w:val="12"/>
               </w:numPr>
               <w:ind w:left="425" w:hanging="285"/>
               <w:rPr/>
@@ -2675,7 +3834,7 @@
             <w:pPr>
               <w:numPr>
                 <w:ilvl w:val="1"/>
-                <w:numId w:val="5"/>
+                <w:numId w:val="12"/>
               </w:numPr>
               <w:ind w:left="425" w:hanging="285"/>
               <w:rPr/>
@@ -2694,7 +3853,7 @@
             <w:pPr>
               <w:numPr>
                 <w:ilvl w:val="1"/>
-                <w:numId w:val="5"/>
+                <w:numId w:val="12"/>
               </w:numPr>
               <w:ind w:left="425" w:hanging="285"/>
               <w:rPr/>
@@ -2713,7 +3872,7 @@
             <w:pPr>
               <w:numPr>
                 <w:ilvl w:val="1"/>
-                <w:numId w:val="5"/>
+                <w:numId w:val="12"/>
               </w:numPr>
               <w:ind w:left="425" w:hanging="285"/>
               <w:rPr/>
@@ -2732,7 +3891,7 @@
             <w:pPr>
               <w:numPr>
                 <w:ilvl w:val="0"/>
-                <w:numId w:val="5"/>
+                <w:numId w:val="12"/>
               </w:numPr>
               <w:ind w:left="320" w:hanging="283"/>
               <w:rPr>
@@ -2754,7 +3913,7 @@
             <w:pPr>
               <w:numPr>
                 <w:ilvl w:val="0"/>
-                <w:numId w:val="5"/>
+                <w:numId w:val="12"/>
               </w:numPr>
               <w:ind w:left="320" w:hanging="283"/>
               <w:rPr>
@@ -2776,7 +3935,7 @@
             <w:pPr>
               <w:numPr>
                 <w:ilvl w:val="0"/>
-                <w:numId w:val="5"/>
+                <w:numId w:val="12"/>
               </w:numPr>
               <w:pBdr>
                 <w:top w:space="0" w:sz="0" w:val="nil"/>
@@ -4120,7 +5279,7 @@
       <w:pPr>
         <w:numPr>
           <w:ilvl w:val="0"/>
-          <w:numId w:val="2"/>
+          <w:numId w:val="5"/>
         </w:numPr>
         <w:pBdr>
           <w:top w:space="0" w:sz="0" w:val="nil"/>
@@ -4153,7 +5312,7 @@
       <w:pPr>
         <w:numPr>
           <w:ilvl w:val="0"/>
-          <w:numId w:val="2"/>
+          <w:numId w:val="5"/>
         </w:numPr>
         <w:pBdr>
           <w:top w:space="0" w:sz="0" w:val="nil"/>
@@ -4183,7 +5342,7 @@
       <w:pPr>
         <w:numPr>
           <w:ilvl w:val="0"/>
-          <w:numId w:val="2"/>
+          <w:numId w:val="5"/>
         </w:numPr>
         <w:pBdr>
           <w:top w:space="0" w:sz="0" w:val="nil"/>
@@ -4213,7 +5372,7 @@
       <w:pPr>
         <w:numPr>
           <w:ilvl w:val="0"/>
-          <w:numId w:val="2"/>
+          <w:numId w:val="5"/>
         </w:numPr>
         <w:pBdr>
           <w:top w:space="0" w:sz="0" w:val="nil"/>
@@ -4243,7 +5402,7 @@
       <w:pPr>
         <w:numPr>
           <w:ilvl w:val="0"/>
-          <w:numId w:val="2"/>
+          <w:numId w:val="5"/>
         </w:numPr>
         <w:pBdr>
           <w:top w:space="0" w:sz="0" w:val="nil"/>
@@ -4273,7 +5432,7 @@
       <w:pPr>
         <w:numPr>
           <w:ilvl w:val="0"/>
-          <w:numId w:val="2"/>
+          <w:numId w:val="5"/>
         </w:numPr>
         <w:pBdr>
           <w:top w:space="0" w:sz="0" w:val="nil"/>
@@ -4303,7 +5462,7 @@
       <w:pPr>
         <w:numPr>
           <w:ilvl w:val="0"/>
-          <w:numId w:val="2"/>
+          <w:numId w:val="5"/>
         </w:numPr>
         <w:pBdr>
           <w:top w:space="0" w:sz="0" w:val="nil"/>
@@ -4333,7 +5492,7 @@
       <w:pPr>
         <w:numPr>
           <w:ilvl w:val="0"/>
-          <w:numId w:val="2"/>
+          <w:numId w:val="5"/>
         </w:numPr>
         <w:pBdr>
           <w:top w:space="0" w:sz="0" w:val="nil"/>
@@ -4373,7 +5532,7 @@
       <w:pPr>
         <w:numPr>
           <w:ilvl w:val="0"/>
-          <w:numId w:val="2"/>
+          <w:numId w:val="5"/>
         </w:numPr>
         <w:pBdr>
           <w:top w:space="0" w:sz="0" w:val="nil"/>
@@ -4587,109 +5746,109 @@
     <w:lvl w:ilvl="0">
       <w:start w:val="1"/>
       <w:numFmt w:val="bullet"/>
-      <w:lvlText w:val="●"/>
+      <w:lvlText w:val="-"/>
       <w:lvlJc w:val="left"/>
       <w:pPr>
         <w:ind w:left="720" w:hanging="360"/>
       </w:pPr>
       <w:rPr>
-        <w:rFonts w:ascii="Noto Sans Symbols" w:cs="Noto Sans Symbols" w:eastAsia="Noto Sans Symbols" w:hAnsi="Noto Sans Symbols"/>
+        <w:u w:val="none"/>
       </w:rPr>
     </w:lvl>
     <w:lvl w:ilvl="1">
       <w:start w:val="1"/>
       <w:numFmt w:val="bullet"/>
-      <w:lvlText w:val="o"/>
+      <w:lvlText w:val="-"/>
       <w:lvlJc w:val="left"/>
       <w:pPr>
         <w:ind w:left="1440" w:hanging="360"/>
       </w:pPr>
       <w:rPr>
-        <w:rFonts w:ascii="Courier New" w:cs="Courier New" w:eastAsia="Courier New" w:hAnsi="Courier New"/>
+        <w:u w:val="none"/>
       </w:rPr>
     </w:lvl>
     <w:lvl w:ilvl="2">
       <w:start w:val="1"/>
       <w:numFmt w:val="bullet"/>
-      <w:lvlText w:val="▪"/>
+      <w:lvlText w:val="-"/>
       <w:lvlJc w:val="left"/>
       <w:pPr>
         <w:ind w:left="2160" w:hanging="360"/>
       </w:pPr>
       <w:rPr>
-        <w:rFonts w:ascii="Noto Sans Symbols" w:cs="Noto Sans Symbols" w:eastAsia="Noto Sans Symbols" w:hAnsi="Noto Sans Symbols"/>
+        <w:u w:val="none"/>
       </w:rPr>
     </w:lvl>
     <w:lvl w:ilvl="3">
       <w:start w:val="1"/>
       <w:numFmt w:val="bullet"/>
-      <w:lvlText w:val="●"/>
+      <w:lvlText w:val="-"/>
       <w:lvlJc w:val="left"/>
       <w:pPr>
         <w:ind w:left="2880" w:hanging="360"/>
       </w:pPr>
       <w:rPr>
-        <w:rFonts w:ascii="Noto Sans Symbols" w:cs="Noto Sans Symbols" w:eastAsia="Noto Sans Symbols" w:hAnsi="Noto Sans Symbols"/>
+        <w:u w:val="none"/>
       </w:rPr>
     </w:lvl>
     <w:lvl w:ilvl="4">
       <w:start w:val="1"/>
       <w:numFmt w:val="bullet"/>
-      <w:lvlText w:val="o"/>
+      <w:lvlText w:val="-"/>
       <w:lvlJc w:val="left"/>
       <w:pPr>
         <w:ind w:left="3600" w:hanging="360"/>
       </w:pPr>
       <w:rPr>
-        <w:rFonts w:ascii="Courier New" w:cs="Courier New" w:eastAsia="Courier New" w:hAnsi="Courier New"/>
+        <w:u w:val="none"/>
       </w:rPr>
     </w:lvl>
     <w:lvl w:ilvl="5">
       <w:start w:val="1"/>
       <w:numFmt w:val="bullet"/>
-      <w:lvlText w:val="▪"/>
+      <w:lvlText w:val="-"/>
       <w:lvlJc w:val="left"/>
       <w:pPr>
         <w:ind w:left="4320" w:hanging="360"/>
       </w:pPr>
       <w:rPr>
-        <w:rFonts w:ascii="Noto Sans Symbols" w:cs="Noto Sans Symbols" w:eastAsia="Noto Sans Symbols" w:hAnsi="Noto Sans Symbols"/>
+        <w:u w:val="none"/>
       </w:rPr>
     </w:lvl>
     <w:lvl w:ilvl="6">
       <w:start w:val="1"/>
       <w:numFmt w:val="bullet"/>
-      <w:lvlText w:val="●"/>
+      <w:lvlText w:val="-"/>
       <w:lvlJc w:val="left"/>
       <w:pPr>
         <w:ind w:left="5040" w:hanging="360"/>
       </w:pPr>
       <w:rPr>
-        <w:rFonts w:ascii="Noto Sans Symbols" w:cs="Noto Sans Symbols" w:eastAsia="Noto Sans Symbols" w:hAnsi="Noto Sans Symbols"/>
+        <w:u w:val="none"/>
       </w:rPr>
     </w:lvl>
     <w:lvl w:ilvl="7">
       <w:start w:val="1"/>
       <w:numFmt w:val="bullet"/>
-      <w:lvlText w:val="o"/>
+      <w:lvlText w:val="-"/>
       <w:lvlJc w:val="left"/>
       <w:pPr>
         <w:ind w:left="5760" w:hanging="360"/>
       </w:pPr>
       <w:rPr>
-        <w:rFonts w:ascii="Courier New" w:cs="Courier New" w:eastAsia="Courier New" w:hAnsi="Courier New"/>
+        <w:u w:val="none"/>
       </w:rPr>
     </w:lvl>
     <w:lvl w:ilvl="8">
       <w:start w:val="1"/>
       <w:numFmt w:val="bullet"/>
-      <w:lvlText w:val="▪"/>
+      <w:lvlText w:val="-"/>
       <w:lvlJc w:val="left"/>
       <w:pPr>
         <w:ind w:left="6480" w:hanging="360"/>
       </w:pPr>
       <w:rPr>
-        <w:rFonts w:ascii="Noto Sans Symbols" w:cs="Noto Sans Symbols" w:eastAsia="Noto Sans Symbols" w:hAnsi="Noto Sans Symbols"/>
+        <w:u w:val="none"/>
       </w:rPr>
     </w:lvl>
   </w:abstractNum>
@@ -4697,115 +5856,445 @@
     <w:lvl w:ilvl="0">
       <w:start w:val="1"/>
       <w:numFmt w:val="bullet"/>
-      <w:lvlText w:val="●"/>
+      <w:lvlText w:val="-"/>
       <w:lvlJc w:val="left"/>
       <w:pPr>
         <w:ind w:left="720" w:hanging="360"/>
       </w:pPr>
       <w:rPr>
-        <w:rFonts w:ascii="Noto Sans Symbols" w:cs="Noto Sans Symbols" w:eastAsia="Noto Sans Symbols" w:hAnsi="Noto Sans Symbols"/>
+        <w:u w:val="none"/>
       </w:rPr>
     </w:lvl>
     <w:lvl w:ilvl="1">
       <w:start w:val="1"/>
       <w:numFmt w:val="bullet"/>
-      <w:lvlText w:val="o"/>
+      <w:lvlText w:val="-"/>
       <w:lvlJc w:val="left"/>
       <w:pPr>
         <w:ind w:left="1440" w:hanging="360"/>
       </w:pPr>
       <w:rPr>
-        <w:rFonts w:ascii="Courier New" w:cs="Courier New" w:eastAsia="Courier New" w:hAnsi="Courier New"/>
+        <w:u w:val="none"/>
       </w:rPr>
     </w:lvl>
     <w:lvl w:ilvl="2">
       <w:start w:val="1"/>
       <w:numFmt w:val="bullet"/>
-      <w:lvlText w:val="▪"/>
+      <w:lvlText w:val="-"/>
       <w:lvlJc w:val="left"/>
       <w:pPr>
         <w:ind w:left="2160" w:hanging="360"/>
       </w:pPr>
       <w:rPr>
-        <w:rFonts w:ascii="Noto Sans Symbols" w:cs="Noto Sans Symbols" w:eastAsia="Noto Sans Symbols" w:hAnsi="Noto Sans Symbols"/>
+        <w:u w:val="none"/>
       </w:rPr>
     </w:lvl>
     <w:lvl w:ilvl="3">
       <w:start w:val="1"/>
       <w:numFmt w:val="bullet"/>
-      <w:lvlText w:val="●"/>
+      <w:lvlText w:val="-"/>
       <w:lvlJc w:val="left"/>
       <w:pPr>
         <w:ind w:left="2880" w:hanging="360"/>
       </w:pPr>
       <w:rPr>
-        <w:rFonts w:ascii="Noto Sans Symbols" w:cs="Noto Sans Symbols" w:eastAsia="Noto Sans Symbols" w:hAnsi="Noto Sans Symbols"/>
+        <w:u w:val="none"/>
       </w:rPr>
     </w:lvl>
     <w:lvl w:ilvl="4">
       <w:start w:val="1"/>
       <w:numFmt w:val="bullet"/>
-      <w:lvlText w:val="o"/>
+      <w:lvlText w:val="-"/>
       <w:lvlJc w:val="left"/>
       <w:pPr>
         <w:ind w:left="3600" w:hanging="360"/>
       </w:pPr>
       <w:rPr>
-        <w:rFonts w:ascii="Courier New" w:cs="Courier New" w:eastAsia="Courier New" w:hAnsi="Courier New"/>
+        <w:u w:val="none"/>
       </w:rPr>
     </w:lvl>
     <w:lvl w:ilvl="5">
       <w:start w:val="1"/>
       <w:numFmt w:val="bullet"/>
-      <w:lvlText w:val="▪"/>
+      <w:lvlText w:val="-"/>
       <w:lvlJc w:val="left"/>
       <w:pPr>
         <w:ind w:left="4320" w:hanging="360"/>
       </w:pPr>
       <w:rPr>
-        <w:rFonts w:ascii="Noto Sans Symbols" w:cs="Noto Sans Symbols" w:eastAsia="Noto Sans Symbols" w:hAnsi="Noto Sans Symbols"/>
+        <w:u w:val="none"/>
       </w:rPr>
     </w:lvl>
     <w:lvl w:ilvl="6">
       <w:start w:val="1"/>
       <w:numFmt w:val="bullet"/>
-      <w:lvlText w:val="●"/>
+      <w:lvlText w:val="-"/>
       <w:lvlJc w:val="left"/>
       <w:pPr>
         <w:ind w:left="5040" w:hanging="360"/>
       </w:pPr>
       <w:rPr>
-        <w:rFonts w:ascii="Noto Sans Symbols" w:cs="Noto Sans Symbols" w:eastAsia="Noto Sans Symbols" w:hAnsi="Noto Sans Symbols"/>
+        <w:u w:val="none"/>
       </w:rPr>
     </w:lvl>
     <w:lvl w:ilvl="7">
       <w:start w:val="1"/>
       <w:numFmt w:val="bullet"/>
-      <w:lvlText w:val="o"/>
+      <w:lvlText w:val="-"/>
       <w:lvlJc w:val="left"/>
       <w:pPr>
         <w:ind w:left="5760" w:hanging="360"/>
       </w:pPr>
       <w:rPr>
-        <w:rFonts w:ascii="Courier New" w:cs="Courier New" w:eastAsia="Courier New" w:hAnsi="Courier New"/>
+        <w:u w:val="none"/>
       </w:rPr>
     </w:lvl>
     <w:lvl w:ilvl="8">
       <w:start w:val="1"/>
       <w:numFmt w:val="bullet"/>
-      <w:lvlText w:val="▪"/>
+      <w:lvlText w:val="-"/>
       <w:lvlJc w:val="left"/>
       <w:pPr>
         <w:ind w:left="6480" w:hanging="360"/>
       </w:pPr>
       <w:rPr>
-        <w:rFonts w:ascii="Noto Sans Symbols" w:cs="Noto Sans Symbols" w:eastAsia="Noto Sans Symbols" w:hAnsi="Noto Sans Symbols"/>
+        <w:u w:val="none"/>
       </w:rPr>
     </w:lvl>
   </w:abstractNum>
   <w:abstractNum w:abstractNumId="3">
     <w:lvl w:ilvl="0">
       <w:start w:val="1"/>
+      <w:numFmt w:val="bullet"/>
+      <w:lvlText w:val="●"/>
+      <w:lvlJc w:val="left"/>
+      <w:pPr>
+        <w:ind w:left="720" w:hanging="360"/>
+      </w:pPr>
+      <w:rPr>
+        <w:rFonts w:ascii="Noto Sans Symbols" w:cs="Noto Sans Symbols" w:eastAsia="Noto Sans Symbols" w:hAnsi="Noto Sans Symbols"/>
+      </w:rPr>
+    </w:lvl>
+    <w:lvl w:ilvl="1">
+      <w:start w:val="1"/>
+      <w:numFmt w:val="bullet"/>
+      <w:lvlText w:val="o"/>
+      <w:lvlJc w:val="left"/>
+      <w:pPr>
+        <w:ind w:left="1440" w:hanging="360"/>
+      </w:pPr>
+      <w:rPr>
+        <w:rFonts w:ascii="Courier New" w:cs="Courier New" w:eastAsia="Courier New" w:hAnsi="Courier New"/>
+      </w:rPr>
+    </w:lvl>
+    <w:lvl w:ilvl="2">
+      <w:start w:val="1"/>
+      <w:numFmt w:val="bullet"/>
+      <w:lvlText w:val="▪"/>
+      <w:lvlJc w:val="left"/>
+      <w:pPr>
+        <w:ind w:left="2160" w:hanging="360"/>
+      </w:pPr>
+      <w:rPr>
+        <w:rFonts w:ascii="Noto Sans Symbols" w:cs="Noto Sans Symbols" w:eastAsia="Noto Sans Symbols" w:hAnsi="Noto Sans Symbols"/>
+      </w:rPr>
+    </w:lvl>
+    <w:lvl w:ilvl="3">
+      <w:start w:val="1"/>
+      <w:numFmt w:val="bullet"/>
+      <w:lvlText w:val="●"/>
+      <w:lvlJc w:val="left"/>
+      <w:pPr>
+        <w:ind w:left="2880" w:hanging="360"/>
+      </w:pPr>
+      <w:rPr>
+        <w:rFonts w:ascii="Noto Sans Symbols" w:cs="Noto Sans Symbols" w:eastAsia="Noto Sans Symbols" w:hAnsi="Noto Sans Symbols"/>
+      </w:rPr>
+    </w:lvl>
+    <w:lvl w:ilvl="4">
+      <w:start w:val="1"/>
+      <w:numFmt w:val="bullet"/>
+      <w:lvlText w:val="o"/>
+      <w:lvlJc w:val="left"/>
+      <w:pPr>
+        <w:ind w:left="3600" w:hanging="360"/>
+      </w:pPr>
+      <w:rPr>
+        <w:rFonts w:ascii="Courier New" w:cs="Courier New" w:eastAsia="Courier New" w:hAnsi="Courier New"/>
+      </w:rPr>
+    </w:lvl>
+    <w:lvl w:ilvl="5">
+      <w:start w:val="1"/>
+      <w:numFmt w:val="bullet"/>
+      <w:lvlText w:val="▪"/>
+      <w:lvlJc w:val="left"/>
+      <w:pPr>
+        <w:ind w:left="4320" w:hanging="360"/>
+      </w:pPr>
+      <w:rPr>
+        <w:rFonts w:ascii="Noto Sans Symbols" w:cs="Noto Sans Symbols" w:eastAsia="Noto Sans Symbols" w:hAnsi="Noto Sans Symbols"/>
+      </w:rPr>
+    </w:lvl>
+    <w:lvl w:ilvl="6">
+      <w:start w:val="1"/>
+      <w:numFmt w:val="bullet"/>
+      <w:lvlText w:val="●"/>
+      <w:lvlJc w:val="left"/>
+      <w:pPr>
+        <w:ind w:left="5040" w:hanging="360"/>
+      </w:pPr>
+      <w:rPr>
+        <w:rFonts w:ascii="Noto Sans Symbols" w:cs="Noto Sans Symbols" w:eastAsia="Noto Sans Symbols" w:hAnsi="Noto Sans Symbols"/>
+      </w:rPr>
+    </w:lvl>
+    <w:lvl w:ilvl="7">
+      <w:start w:val="1"/>
+      <w:numFmt w:val="bullet"/>
+      <w:lvlText w:val="o"/>
+      <w:lvlJc w:val="left"/>
+      <w:pPr>
+        <w:ind w:left="5760" w:hanging="360"/>
+      </w:pPr>
+      <w:rPr>
+        <w:rFonts w:ascii="Courier New" w:cs="Courier New" w:eastAsia="Courier New" w:hAnsi="Courier New"/>
+      </w:rPr>
+    </w:lvl>
+    <w:lvl w:ilvl="8">
+      <w:start w:val="1"/>
+      <w:numFmt w:val="bullet"/>
+      <w:lvlText w:val="▪"/>
+      <w:lvlJc w:val="left"/>
+      <w:pPr>
+        <w:ind w:left="6480" w:hanging="360"/>
+      </w:pPr>
+      <w:rPr>
+        <w:rFonts w:ascii="Noto Sans Symbols" w:cs="Noto Sans Symbols" w:eastAsia="Noto Sans Symbols" w:hAnsi="Noto Sans Symbols"/>
+      </w:rPr>
+    </w:lvl>
+  </w:abstractNum>
+  <w:abstractNum w:abstractNumId="4">
+    <w:lvl w:ilvl="0">
+      <w:start w:val="1"/>
+      <w:numFmt w:val="bullet"/>
+      <w:lvlText w:val="-"/>
+      <w:lvlJc w:val="left"/>
+      <w:pPr>
+        <w:ind w:left="720" w:hanging="360"/>
+      </w:pPr>
+      <w:rPr>
+        <w:u w:val="none"/>
+      </w:rPr>
+    </w:lvl>
+    <w:lvl w:ilvl="1">
+      <w:start w:val="1"/>
+      <w:numFmt w:val="bullet"/>
+      <w:lvlText w:val="-"/>
+      <w:lvlJc w:val="left"/>
+      <w:pPr>
+        <w:ind w:left="1440" w:hanging="360"/>
+      </w:pPr>
+      <w:rPr>
+        <w:u w:val="none"/>
+      </w:rPr>
+    </w:lvl>
+    <w:lvl w:ilvl="2">
+      <w:start w:val="1"/>
+      <w:numFmt w:val="bullet"/>
+      <w:lvlText w:val="-"/>
+      <w:lvlJc w:val="left"/>
+      <w:pPr>
+        <w:ind w:left="2160" w:hanging="360"/>
+      </w:pPr>
+      <w:rPr>
+        <w:u w:val="none"/>
+      </w:rPr>
+    </w:lvl>
+    <w:lvl w:ilvl="3">
+      <w:start w:val="1"/>
+      <w:numFmt w:val="bullet"/>
+      <w:lvlText w:val="-"/>
+      <w:lvlJc w:val="left"/>
+      <w:pPr>
+        <w:ind w:left="2880" w:hanging="360"/>
+      </w:pPr>
+      <w:rPr>
+        <w:u w:val="none"/>
+      </w:rPr>
+    </w:lvl>
+    <w:lvl w:ilvl="4">
+      <w:start w:val="1"/>
+      <w:numFmt w:val="bullet"/>
+      <w:lvlText w:val="-"/>
+      <w:lvlJc w:val="left"/>
+      <w:pPr>
+        <w:ind w:left="3600" w:hanging="360"/>
+      </w:pPr>
+      <w:rPr>
+        <w:u w:val="none"/>
+      </w:rPr>
+    </w:lvl>
+    <w:lvl w:ilvl="5">
+      <w:start w:val="1"/>
+      <w:numFmt w:val="bullet"/>
+      <w:lvlText w:val="-"/>
+      <w:lvlJc w:val="left"/>
+      <w:pPr>
+        <w:ind w:left="4320" w:hanging="360"/>
+      </w:pPr>
+      <w:rPr>
+        <w:u w:val="none"/>
+      </w:rPr>
+    </w:lvl>
+    <w:lvl w:ilvl="6">
+      <w:start w:val="1"/>
+      <w:numFmt w:val="bullet"/>
+      <w:lvlText w:val="-"/>
+      <w:lvlJc w:val="left"/>
+      <w:pPr>
+        <w:ind w:left="5040" w:hanging="360"/>
+      </w:pPr>
+      <w:rPr>
+        <w:u w:val="none"/>
+      </w:rPr>
+    </w:lvl>
+    <w:lvl w:ilvl="7">
+      <w:start w:val="1"/>
+      <w:numFmt w:val="bullet"/>
+      <w:lvlText w:val="-"/>
+      <w:lvlJc w:val="left"/>
+      <w:pPr>
+        <w:ind w:left="5760" w:hanging="360"/>
+      </w:pPr>
+      <w:rPr>
+        <w:u w:val="none"/>
+      </w:rPr>
+    </w:lvl>
+    <w:lvl w:ilvl="8">
+      <w:start w:val="1"/>
+      <w:numFmt w:val="bullet"/>
+      <w:lvlText w:val="-"/>
+      <w:lvlJc w:val="left"/>
+      <w:pPr>
+        <w:ind w:left="6480" w:hanging="360"/>
+      </w:pPr>
+      <w:rPr>
+        <w:u w:val="none"/>
+      </w:rPr>
+    </w:lvl>
+  </w:abstractNum>
+  <w:abstractNum w:abstractNumId="5">
+    <w:lvl w:ilvl="0">
+      <w:start w:val="1"/>
+      <w:numFmt w:val="bullet"/>
+      <w:lvlText w:val="●"/>
+      <w:lvlJc w:val="left"/>
+      <w:pPr>
+        <w:ind w:left="720" w:hanging="360"/>
+      </w:pPr>
+      <w:rPr>
+        <w:rFonts w:ascii="Noto Sans Symbols" w:cs="Noto Sans Symbols" w:eastAsia="Noto Sans Symbols" w:hAnsi="Noto Sans Symbols"/>
+      </w:rPr>
+    </w:lvl>
+    <w:lvl w:ilvl="1">
+      <w:start w:val="1"/>
+      <w:numFmt w:val="bullet"/>
+      <w:lvlText w:val="o"/>
+      <w:lvlJc w:val="left"/>
+      <w:pPr>
+        <w:ind w:left="1440" w:hanging="360"/>
+      </w:pPr>
+      <w:rPr>
+        <w:rFonts w:ascii="Courier New" w:cs="Courier New" w:eastAsia="Courier New" w:hAnsi="Courier New"/>
+      </w:rPr>
+    </w:lvl>
+    <w:lvl w:ilvl="2">
+      <w:start w:val="1"/>
+      <w:numFmt w:val="bullet"/>
+      <w:lvlText w:val="▪"/>
+      <w:lvlJc w:val="left"/>
+      <w:pPr>
+        <w:ind w:left="2160" w:hanging="360"/>
+      </w:pPr>
+      <w:rPr>
+        <w:rFonts w:ascii="Noto Sans Symbols" w:cs="Noto Sans Symbols" w:eastAsia="Noto Sans Symbols" w:hAnsi="Noto Sans Symbols"/>
+      </w:rPr>
+    </w:lvl>
+    <w:lvl w:ilvl="3">
+      <w:start w:val="1"/>
+      <w:numFmt w:val="bullet"/>
+      <w:lvlText w:val="●"/>
+      <w:lvlJc w:val="left"/>
+      <w:pPr>
+        <w:ind w:left="2880" w:hanging="360"/>
+      </w:pPr>
+      <w:rPr>
+        <w:rFonts w:ascii="Noto Sans Symbols" w:cs="Noto Sans Symbols" w:eastAsia="Noto Sans Symbols" w:hAnsi="Noto Sans Symbols"/>
+      </w:rPr>
+    </w:lvl>
+    <w:lvl w:ilvl="4">
+      <w:start w:val="1"/>
+      <w:numFmt w:val="bullet"/>
+      <w:lvlText w:val="o"/>
+      <w:lvlJc w:val="left"/>
+      <w:pPr>
+        <w:ind w:left="3600" w:hanging="360"/>
+      </w:pPr>
+      <w:rPr>
+        <w:rFonts w:ascii="Courier New" w:cs="Courier New" w:eastAsia="Courier New" w:hAnsi="Courier New"/>
+      </w:rPr>
+    </w:lvl>
+    <w:lvl w:ilvl="5">
+      <w:start w:val="1"/>
+      <w:numFmt w:val="bullet"/>
+      <w:lvlText w:val="▪"/>
+      <w:lvlJc w:val="left"/>
+      <w:pPr>
+        <w:ind w:left="4320" w:hanging="360"/>
+      </w:pPr>
+      <w:rPr>
+        <w:rFonts w:ascii="Noto Sans Symbols" w:cs="Noto Sans Symbols" w:eastAsia="Noto Sans Symbols" w:hAnsi="Noto Sans Symbols"/>
+      </w:rPr>
+    </w:lvl>
+    <w:lvl w:ilvl="6">
+      <w:start w:val="1"/>
+      <w:numFmt w:val="bullet"/>
+      <w:lvlText w:val="●"/>
+      <w:lvlJc w:val="left"/>
+      <w:pPr>
+        <w:ind w:left="5040" w:hanging="360"/>
+      </w:pPr>
+      <w:rPr>
+        <w:rFonts w:ascii="Noto Sans Symbols" w:cs="Noto Sans Symbols" w:eastAsia="Noto Sans Symbols" w:hAnsi="Noto Sans Symbols"/>
+      </w:rPr>
+    </w:lvl>
+    <w:lvl w:ilvl="7">
+      <w:start w:val="1"/>
+      <w:numFmt w:val="bullet"/>
+      <w:lvlText w:val="o"/>
+      <w:lvlJc w:val="left"/>
+      <w:pPr>
+        <w:ind w:left="5760" w:hanging="360"/>
+      </w:pPr>
+      <w:rPr>
+        <w:rFonts w:ascii="Courier New" w:cs="Courier New" w:eastAsia="Courier New" w:hAnsi="Courier New"/>
+      </w:rPr>
+    </w:lvl>
+    <w:lvl w:ilvl="8">
+      <w:start w:val="1"/>
+      <w:numFmt w:val="bullet"/>
+      <w:lvlText w:val="▪"/>
+      <w:lvlJc w:val="left"/>
+      <w:pPr>
+        <w:ind w:left="6480" w:hanging="360"/>
+      </w:pPr>
+      <w:rPr>
+        <w:rFonts w:ascii="Noto Sans Symbols" w:cs="Noto Sans Symbols" w:eastAsia="Noto Sans Symbols" w:hAnsi="Noto Sans Symbols"/>
+      </w:rPr>
+    </w:lvl>
+  </w:abstractNum>
+  <w:abstractNum w:abstractNumId="6">
+    <w:lvl w:ilvl="0">
+      <w:start w:val="1"/>
       <w:numFmt w:val="lowerLetter"/>
       <w:lvlText w:val="%1)"/>
       <w:lvlJc w:val="left"/>
@@ -4895,10 +6384,340 @@
       <w:rPr/>
     </w:lvl>
   </w:abstractNum>
-  <w:abstractNum w:abstractNumId="4">
+  <w:abstractNum w:abstractNumId="7">
     <w:lvl w:ilvl="0">
       <w:start w:val="1"/>
       <w:numFmt w:val="bullet"/>
+      <w:lvlText w:val="-"/>
+      <w:lvlJc w:val="left"/>
+      <w:pPr>
+        <w:ind w:left="720" w:hanging="360"/>
+      </w:pPr>
+      <w:rPr>
+        <w:u w:val="none"/>
+      </w:rPr>
+    </w:lvl>
+    <w:lvl w:ilvl="1">
+      <w:start w:val="1"/>
+      <w:numFmt w:val="bullet"/>
+      <w:lvlText w:val="-"/>
+      <w:lvlJc w:val="left"/>
+      <w:pPr>
+        <w:ind w:left="1440" w:hanging="360"/>
+      </w:pPr>
+      <w:rPr>
+        <w:u w:val="none"/>
+      </w:rPr>
+    </w:lvl>
+    <w:lvl w:ilvl="2">
+      <w:start w:val="1"/>
+      <w:numFmt w:val="bullet"/>
+      <w:lvlText w:val="-"/>
+      <w:lvlJc w:val="left"/>
+      <w:pPr>
+        <w:ind w:left="2160" w:hanging="360"/>
+      </w:pPr>
+      <w:rPr>
+        <w:u w:val="none"/>
+      </w:rPr>
+    </w:lvl>
+    <w:lvl w:ilvl="3">
+      <w:start w:val="1"/>
+      <w:numFmt w:val="bullet"/>
+      <w:lvlText w:val="-"/>
+      <w:lvlJc w:val="left"/>
+      <w:pPr>
+        <w:ind w:left="2880" w:hanging="360"/>
+      </w:pPr>
+      <w:rPr>
+        <w:u w:val="none"/>
+      </w:rPr>
+    </w:lvl>
+    <w:lvl w:ilvl="4">
+      <w:start w:val="1"/>
+      <w:numFmt w:val="bullet"/>
+      <w:lvlText w:val="-"/>
+      <w:lvlJc w:val="left"/>
+      <w:pPr>
+        <w:ind w:left="3600" w:hanging="360"/>
+      </w:pPr>
+      <w:rPr>
+        <w:u w:val="none"/>
+      </w:rPr>
+    </w:lvl>
+    <w:lvl w:ilvl="5">
+      <w:start w:val="1"/>
+      <w:numFmt w:val="bullet"/>
+      <w:lvlText w:val="-"/>
+      <w:lvlJc w:val="left"/>
+      <w:pPr>
+        <w:ind w:left="4320" w:hanging="360"/>
+      </w:pPr>
+      <w:rPr>
+        <w:u w:val="none"/>
+      </w:rPr>
+    </w:lvl>
+    <w:lvl w:ilvl="6">
+      <w:start w:val="1"/>
+      <w:numFmt w:val="bullet"/>
+      <w:lvlText w:val="-"/>
+      <w:lvlJc w:val="left"/>
+      <w:pPr>
+        <w:ind w:left="5040" w:hanging="360"/>
+      </w:pPr>
+      <w:rPr>
+        <w:u w:val="none"/>
+      </w:rPr>
+    </w:lvl>
+    <w:lvl w:ilvl="7">
+      <w:start w:val="1"/>
+      <w:numFmt w:val="bullet"/>
+      <w:lvlText w:val="-"/>
+      <w:lvlJc w:val="left"/>
+      <w:pPr>
+        <w:ind w:left="5760" w:hanging="360"/>
+      </w:pPr>
+      <w:rPr>
+        <w:u w:val="none"/>
+      </w:rPr>
+    </w:lvl>
+    <w:lvl w:ilvl="8">
+      <w:start w:val="1"/>
+      <w:numFmt w:val="bullet"/>
+      <w:lvlText w:val="-"/>
+      <w:lvlJc w:val="left"/>
+      <w:pPr>
+        <w:ind w:left="6480" w:hanging="360"/>
+      </w:pPr>
+      <w:rPr>
+        <w:u w:val="none"/>
+      </w:rPr>
+    </w:lvl>
+  </w:abstractNum>
+  <w:abstractNum w:abstractNumId="8">
+    <w:lvl w:ilvl="0">
+      <w:start w:val="1"/>
+      <w:numFmt w:val="bullet"/>
+      <w:lvlText w:val="-"/>
+      <w:lvlJc w:val="left"/>
+      <w:pPr>
+        <w:ind w:left="720" w:hanging="360"/>
+      </w:pPr>
+      <w:rPr>
+        <w:u w:val="none"/>
+      </w:rPr>
+    </w:lvl>
+    <w:lvl w:ilvl="1">
+      <w:start w:val="1"/>
+      <w:numFmt w:val="bullet"/>
+      <w:lvlText w:val="-"/>
+      <w:lvlJc w:val="left"/>
+      <w:pPr>
+        <w:ind w:left="1440" w:hanging="360"/>
+      </w:pPr>
+      <w:rPr>
+        <w:u w:val="none"/>
+      </w:rPr>
+    </w:lvl>
+    <w:lvl w:ilvl="2">
+      <w:start w:val="1"/>
+      <w:numFmt w:val="bullet"/>
+      <w:lvlText w:val="-"/>
+      <w:lvlJc w:val="left"/>
+      <w:pPr>
+        <w:ind w:left="2160" w:hanging="360"/>
+      </w:pPr>
+      <w:rPr>
+        <w:u w:val="none"/>
+      </w:rPr>
+    </w:lvl>
+    <w:lvl w:ilvl="3">
+      <w:start w:val="1"/>
+      <w:numFmt w:val="bullet"/>
+      <w:lvlText w:val="-"/>
+      <w:lvlJc w:val="left"/>
+      <w:pPr>
+        <w:ind w:left="2880" w:hanging="360"/>
+      </w:pPr>
+      <w:rPr>
+        <w:u w:val="none"/>
+      </w:rPr>
+    </w:lvl>
+    <w:lvl w:ilvl="4">
+      <w:start w:val="1"/>
+      <w:numFmt w:val="bullet"/>
+      <w:lvlText w:val="-"/>
+      <w:lvlJc w:val="left"/>
+      <w:pPr>
+        <w:ind w:left="3600" w:hanging="360"/>
+      </w:pPr>
+      <w:rPr>
+        <w:u w:val="none"/>
+      </w:rPr>
+    </w:lvl>
+    <w:lvl w:ilvl="5">
+      <w:start w:val="1"/>
+      <w:numFmt w:val="bullet"/>
+      <w:lvlText w:val="-"/>
+      <w:lvlJc w:val="left"/>
+      <w:pPr>
+        <w:ind w:left="4320" w:hanging="360"/>
+      </w:pPr>
+      <w:rPr>
+        <w:u w:val="none"/>
+      </w:rPr>
+    </w:lvl>
+    <w:lvl w:ilvl="6">
+      <w:start w:val="1"/>
+      <w:numFmt w:val="bullet"/>
+      <w:lvlText w:val="-"/>
+      <w:lvlJc w:val="left"/>
+      <w:pPr>
+        <w:ind w:left="5040" w:hanging="360"/>
+      </w:pPr>
+      <w:rPr>
+        <w:u w:val="none"/>
+      </w:rPr>
+    </w:lvl>
+    <w:lvl w:ilvl="7">
+      <w:start w:val="1"/>
+      <w:numFmt w:val="bullet"/>
+      <w:lvlText w:val="-"/>
+      <w:lvlJc w:val="left"/>
+      <w:pPr>
+        <w:ind w:left="5760" w:hanging="360"/>
+      </w:pPr>
+      <w:rPr>
+        <w:u w:val="none"/>
+      </w:rPr>
+    </w:lvl>
+    <w:lvl w:ilvl="8">
+      <w:start w:val="1"/>
+      <w:numFmt w:val="bullet"/>
+      <w:lvlText w:val="-"/>
+      <w:lvlJc w:val="left"/>
+      <w:pPr>
+        <w:ind w:left="6480" w:hanging="360"/>
+      </w:pPr>
+      <w:rPr>
+        <w:u w:val="none"/>
+      </w:rPr>
+    </w:lvl>
+  </w:abstractNum>
+  <w:abstractNum w:abstractNumId="9">
+    <w:lvl w:ilvl="0">
+      <w:start w:val="1"/>
+      <w:numFmt w:val="bullet"/>
+      <w:lvlText w:val="-"/>
+      <w:lvlJc w:val="left"/>
+      <w:pPr>
+        <w:ind w:left="720" w:hanging="360"/>
+      </w:pPr>
+      <w:rPr>
+        <w:u w:val="none"/>
+      </w:rPr>
+    </w:lvl>
+    <w:lvl w:ilvl="1">
+      <w:start w:val="1"/>
+      <w:numFmt w:val="bullet"/>
+      <w:lvlText w:val="-"/>
+      <w:lvlJc w:val="left"/>
+      <w:pPr>
+        <w:ind w:left="1440" w:hanging="360"/>
+      </w:pPr>
+      <w:rPr>
+        <w:u w:val="none"/>
+      </w:rPr>
+    </w:lvl>
+    <w:lvl w:ilvl="2">
+      <w:start w:val="1"/>
+      <w:numFmt w:val="bullet"/>
+      <w:lvlText w:val="-"/>
+      <w:lvlJc w:val="left"/>
+      <w:pPr>
+        <w:ind w:left="2160" w:hanging="360"/>
+      </w:pPr>
+      <w:rPr>
+        <w:u w:val="none"/>
+      </w:rPr>
+    </w:lvl>
+    <w:lvl w:ilvl="3">
+      <w:start w:val="1"/>
+      <w:numFmt w:val="bullet"/>
+      <w:lvlText w:val="-"/>
+      <w:lvlJc w:val="left"/>
+      <w:pPr>
+        <w:ind w:left="2880" w:hanging="360"/>
+      </w:pPr>
+      <w:rPr>
+        <w:u w:val="none"/>
+      </w:rPr>
+    </w:lvl>
+    <w:lvl w:ilvl="4">
+      <w:start w:val="1"/>
+      <w:numFmt w:val="bullet"/>
+      <w:lvlText w:val="-"/>
+      <w:lvlJc w:val="left"/>
+      <w:pPr>
+        <w:ind w:left="3600" w:hanging="360"/>
+      </w:pPr>
+      <w:rPr>
+        <w:u w:val="none"/>
+      </w:rPr>
+    </w:lvl>
+    <w:lvl w:ilvl="5">
+      <w:start w:val="1"/>
+      <w:numFmt w:val="bullet"/>
+      <w:lvlText w:val="-"/>
+      <w:lvlJc w:val="left"/>
+      <w:pPr>
+        <w:ind w:left="4320" w:hanging="360"/>
+      </w:pPr>
+      <w:rPr>
+        <w:u w:val="none"/>
+      </w:rPr>
+    </w:lvl>
+    <w:lvl w:ilvl="6">
+      <w:start w:val="1"/>
+      <w:numFmt w:val="bullet"/>
+      <w:lvlText w:val="-"/>
+      <w:lvlJc w:val="left"/>
+      <w:pPr>
+        <w:ind w:left="5040" w:hanging="360"/>
+      </w:pPr>
+      <w:rPr>
+        <w:u w:val="none"/>
+      </w:rPr>
+    </w:lvl>
+    <w:lvl w:ilvl="7">
+      <w:start w:val="1"/>
+      <w:numFmt w:val="bullet"/>
+      <w:lvlText w:val="-"/>
+      <w:lvlJc w:val="left"/>
+      <w:pPr>
+        <w:ind w:left="5760" w:hanging="360"/>
+      </w:pPr>
+      <w:rPr>
+        <w:u w:val="none"/>
+      </w:rPr>
+    </w:lvl>
+    <w:lvl w:ilvl="8">
+      <w:start w:val="1"/>
+      <w:numFmt w:val="bullet"/>
+      <w:lvlText w:val="-"/>
+      <w:lvlJc w:val="left"/>
+      <w:pPr>
+        <w:ind w:left="6480" w:hanging="360"/>
+      </w:pPr>
+      <w:rPr>
+        <w:u w:val="none"/>
+      </w:rPr>
+    </w:lvl>
+  </w:abstractNum>
+  <w:abstractNum w:abstractNumId="10">
+    <w:lvl w:ilvl="0">
+      <w:start w:val="1"/>
+      <w:numFmt w:val="bullet"/>
       <w:lvlText w:val="●"/>
       <w:lvlJc w:val="left"/>
       <w:pPr>
@@ -5005,7 +6824,117 @@
       </w:rPr>
     </w:lvl>
   </w:abstractNum>
-  <w:abstractNum w:abstractNumId="5">
+  <w:abstractNum w:abstractNumId="11">
+    <w:lvl w:ilvl="0">
+      <w:start w:val="1"/>
+      <w:numFmt w:val="bullet"/>
+      <w:lvlText w:val="-"/>
+      <w:lvlJc w:val="left"/>
+      <w:pPr>
+        <w:ind w:left="720" w:hanging="360"/>
+      </w:pPr>
+      <w:rPr>
+        <w:u w:val="none"/>
+      </w:rPr>
+    </w:lvl>
+    <w:lvl w:ilvl="1">
+      <w:start w:val="1"/>
+      <w:numFmt w:val="bullet"/>
+      <w:lvlText w:val="-"/>
+      <w:lvlJc w:val="left"/>
+      <w:pPr>
+        <w:ind w:left="1440" w:hanging="360"/>
+      </w:pPr>
+      <w:rPr>
+        <w:u w:val="none"/>
+      </w:rPr>
+    </w:lvl>
+    <w:lvl w:ilvl="2">
+      <w:start w:val="1"/>
+      <w:numFmt w:val="bullet"/>
+      <w:lvlText w:val="-"/>
+      <w:lvlJc w:val="left"/>
+      <w:pPr>
+        <w:ind w:left="2160" w:hanging="360"/>
+      </w:pPr>
+      <w:rPr>
+        <w:u w:val="none"/>
+      </w:rPr>
+    </w:lvl>
+    <w:lvl w:ilvl="3">
+      <w:start w:val="1"/>
+      <w:numFmt w:val="bullet"/>
+      <w:lvlText w:val="-"/>
+      <w:lvlJc w:val="left"/>
+      <w:pPr>
+        <w:ind w:left="2880" w:hanging="360"/>
+      </w:pPr>
+      <w:rPr>
+        <w:u w:val="none"/>
+      </w:rPr>
+    </w:lvl>
+    <w:lvl w:ilvl="4">
+      <w:start w:val="1"/>
+      <w:numFmt w:val="bullet"/>
+      <w:lvlText w:val="-"/>
+      <w:lvlJc w:val="left"/>
+      <w:pPr>
+        <w:ind w:left="3600" w:hanging="360"/>
+      </w:pPr>
+      <w:rPr>
+        <w:u w:val="none"/>
+      </w:rPr>
+    </w:lvl>
+    <w:lvl w:ilvl="5">
+      <w:start w:val="1"/>
+      <w:numFmt w:val="bullet"/>
+      <w:lvlText w:val="-"/>
+      <w:lvlJc w:val="left"/>
+      <w:pPr>
+        <w:ind w:left="4320" w:hanging="360"/>
+      </w:pPr>
+      <w:rPr>
+        <w:u w:val="none"/>
+      </w:rPr>
+    </w:lvl>
+    <w:lvl w:ilvl="6">
+      <w:start w:val="1"/>
+      <w:numFmt w:val="bullet"/>
+      <w:lvlText w:val="-"/>
+      <w:lvlJc w:val="left"/>
+      <w:pPr>
+        <w:ind w:left="5040" w:hanging="360"/>
+      </w:pPr>
+      <w:rPr>
+        <w:u w:val="none"/>
+      </w:rPr>
+    </w:lvl>
+    <w:lvl w:ilvl="7">
+      <w:start w:val="1"/>
+      <w:numFmt w:val="bullet"/>
+      <w:lvlText w:val="-"/>
+      <w:lvlJc w:val="left"/>
+      <w:pPr>
+        <w:ind w:left="5760" w:hanging="360"/>
+      </w:pPr>
+      <w:rPr>
+        <w:u w:val="none"/>
+      </w:rPr>
+    </w:lvl>
+    <w:lvl w:ilvl="8">
+      <w:start w:val="1"/>
+      <w:numFmt w:val="bullet"/>
+      <w:lvlText w:val="-"/>
+      <w:lvlJc w:val="left"/>
+      <w:pPr>
+        <w:ind w:left="6480" w:hanging="360"/>
+      </w:pPr>
+      <w:rPr>
+        <w:u w:val="none"/>
+      </w:rPr>
+    </w:lvl>
+  </w:abstractNum>
+  <w:abstractNum w:abstractNumId="12">
     <w:lvl w:ilvl="0">
       <w:start w:val="1"/>
       <w:numFmt w:val="bullet"/>
@@ -5147,6 +7076,27 @@
   </w:num>
   <w:num w:numId="5">
     <w:abstractNumId w:val="5"/>
+  </w:num>
+  <w:num w:numId="6">
+    <w:abstractNumId w:val="6"/>
+  </w:num>
+  <w:num w:numId="7">
+    <w:abstractNumId w:val="7"/>
+  </w:num>
+  <w:num w:numId="8">
+    <w:abstractNumId w:val="8"/>
+  </w:num>
+  <w:num w:numId="9">
+    <w:abstractNumId w:val="9"/>
+  </w:num>
+  <w:num w:numId="10">
+    <w:abstractNumId w:val="10"/>
+  </w:num>
+  <w:num w:numId="11">
+    <w:abstractNumId w:val="11"/>
+  </w:num>
+  <w:num w:numId="12">
+    <w:abstractNumId w:val="12"/>
   </w:num>
 </w:numbering>
 </file>

</xml_diff>